<commit_message>
adding test coverage doc
</commit_message>
<xml_diff>
--- a/documentation/Test_Coverage.docx
+++ b/documentation/Test_Coverage.docx
@@ -3,10 +3,854 @@
 <w:document xmlns:wpc="http://schemas.microsoft.com/office/word/2010/wordprocessingCanvas" xmlns:cx="http://schemas.microsoft.com/office/drawing/2014/chartex" xmlns:cx1="http://schemas.microsoft.com/office/drawing/2015/9/8/chartex" xmlns:cx2="http://schemas.microsoft.com/office/drawing/2015/10/21/chartex" xmlns:cx3="http://schemas.microsoft.com/office/drawing/2016/5/9/chartex" xmlns:cx4="http://schemas.microsoft.com/office/drawing/2016/5/10/chartex" xmlns:cx5="http://schemas.microsoft.com/office/drawing/2016/5/11/chartex" xmlns:cx6="http://schemas.microsoft.com/office/drawing/2016/5/12/chartex" xmlns:cx7="http://schemas.microsoft.com/office/drawing/2016/5/13/chartex" xmlns:cx8="http://schemas.microsoft.com/office/drawing/2016/5/14/chartex" xmlns:mc="http://schemas.openxmlformats.org/markup-compatibility/2006" xmlns:aink="http://schemas.microsoft.com/office/drawing/2016/ink" xmlns:am3d="http://schemas.microsoft.com/office/drawing/2017/model3d" xmlns:o="urn:schemas-microsoft-com:office:office" xmlns:r="http://schemas.openxmlformats.org/officeDocument/2006/relationships" xmlns:m="http://schemas.openxmlformats.org/officeDocument/2006/math" xmlns:v="urn:schemas-microsoft-com:vml" xmlns:wp14="http://schemas.microsoft.com/office/word/2010/wordprocessingDrawing" xmlns:wp="http://schemas.openxmlformats.org/drawingml/2006/wordprocessingDrawing" xmlns:w10="urn:schemas-microsoft-com:office:word" xmlns:w="http://schemas.openxmlformats.org/wordprocessingml/2006/main" xmlns:w14="http://schemas.microsoft.com/office/word/2010/wordml" xmlns:w15="http://schemas.microsoft.com/office/word/2012/wordml" xmlns:w16cid="http://schemas.microsoft.com/office/word/2016/wordml/cid" xmlns:w16se="http://schemas.microsoft.com/office/word/2015/wordml/symex" xmlns:wpg="http://schemas.microsoft.com/office/word/2010/wordprocessingGroup" xmlns:wpi="http://schemas.microsoft.com/office/word/2010/wordprocessingInk" xmlns:wne="http://schemas.microsoft.com/office/word/2006/wordml" xmlns:wps="http://schemas.microsoft.com/office/word/2010/wordprocessingShape" mc:Ignorable="w14 w15 w16se w16cid wp14">
   <w:body>
     <w:p>
+      <w:pPr>
+        <w:pStyle w:val="Heading1"/>
+        <w:numPr>
+          <w:ilvl w:val="0"/>
+          <w:numId w:val="0"/>
+        </w:numPr>
+        <w:ind w:left="432"/>
+      </w:pPr>
+    </w:p>
+    <w:p/>
+    <w:p/>
+    <w:p/>
+    <w:p/>
+    <w:p/>
+    <w:p/>
+    <w:p/>
+    <w:p/>
+    <w:p/>
+    <w:p>
+      <w:pPr>
+        <w:jc w:val="right"/>
+        <w:rPr>
+          <w:rFonts w:ascii="Arial Narrow" w:hAnsi="Arial Narrow"/>
+          <w:b/>
+          <w:color w:val="0070C0"/>
+          <w:sz w:val="48"/>
+          <w:szCs w:val="48"/>
+        </w:rPr>
+      </w:pPr>
+      <w:r>
+        <w:rPr>
+          <w:rFonts w:ascii="Arial Narrow" w:hAnsi="Arial Narrow"/>
+          <w:b/>
+          <w:color w:val="0070C0"/>
+          <w:sz w:val="48"/>
+          <w:szCs w:val="48"/>
+        </w:rPr>
+        <w:t>CSC 478 Fall 2018 – Team #4</w:t>
+      </w:r>
+      <w:r>
+        <w:rPr>
+          <w:rFonts w:ascii="Arial Narrow" w:hAnsi="Arial Narrow"/>
+          <w:b/>
+          <w:color w:val="0070C0"/>
+          <w:sz w:val="48"/>
+          <w:szCs w:val="48"/>
+        </w:rPr>
+        <w:t>:</w:t>
+      </w:r>
+      <w:r>
+        <w:rPr>
+          <w:rFonts w:ascii="Arial Narrow" w:hAnsi="Arial Narrow"/>
+          <w:b/>
+          <w:color w:val="0070C0"/>
+          <w:sz w:val="48"/>
+          <w:szCs w:val="48"/>
+        </w:rPr>
+        <w:t xml:space="preserve">  Poker Game</w:t>
+      </w:r>
+    </w:p>
+    <w:p>
+      <w:pPr>
+        <w:jc w:val="right"/>
+        <w:rPr>
+          <w:rFonts w:ascii="Arial Narrow" w:hAnsi="Arial Narrow"/>
+          <w:b/>
+          <w:sz w:val="48"/>
+          <w:szCs w:val="48"/>
+        </w:rPr>
+      </w:pPr>
+      <w:r>
+        <w:rPr>
+          <w:rFonts w:ascii="Arial Narrow" w:hAnsi="Arial Narrow"/>
+          <w:b/>
+          <w:noProof/>
+          <w:sz w:val="48"/>
+          <w:szCs w:val="48"/>
+        </w:rPr>
+        <mc:AlternateContent>
+          <mc:Choice Requires="wps">
+            <w:drawing>
+              <wp:anchor distT="0" distB="0" distL="114300" distR="114300" simplePos="0" relativeHeight="251659264" behindDoc="0" locked="0" layoutInCell="1" allowOverlap="1">
+                <wp:simplePos x="0" y="0"/>
+                <wp:positionH relativeFrom="column">
+                  <wp:posOffset>0</wp:posOffset>
+                </wp:positionH>
+                <wp:positionV relativeFrom="paragraph">
+                  <wp:posOffset>441960</wp:posOffset>
+                </wp:positionV>
+                <wp:extent cx="5972175" cy="9525"/>
+                <wp:effectExtent l="0" t="0" r="28575" b="28575"/>
+                <wp:wrapNone/>
+                <wp:docPr id="1" name="Straight Connector 1"/>
+                <wp:cNvGraphicFramePr/>
+                <a:graphic xmlns:a="http://schemas.openxmlformats.org/drawingml/2006/main">
+                  <a:graphicData uri="http://schemas.microsoft.com/office/word/2010/wordprocessingShape">
+                    <wps:wsp>
+                      <wps:cNvCnPr/>
+                      <wps:spPr>
+                        <a:xfrm>
+                          <a:off x="0" y="0"/>
+                          <a:ext cx="5972175" cy="9525"/>
+                        </a:xfrm>
+                        <a:prstGeom prst="line">
+                          <a:avLst/>
+                        </a:prstGeom>
+                      </wps:spPr>
+                      <wps:style>
+                        <a:lnRef idx="1">
+                          <a:schemeClr val="dk1"/>
+                        </a:lnRef>
+                        <a:fillRef idx="0">
+                          <a:schemeClr val="dk1"/>
+                        </a:fillRef>
+                        <a:effectRef idx="0">
+                          <a:schemeClr val="dk1"/>
+                        </a:effectRef>
+                        <a:fontRef idx="minor">
+                          <a:schemeClr val="tx1"/>
+                        </a:fontRef>
+                      </wps:style>
+                      <wps:bodyPr/>
+                    </wps:wsp>
+                  </a:graphicData>
+                </a:graphic>
+                <wp14:sizeRelH relativeFrom="margin">
+                  <wp14:pctWidth>0</wp14:pctWidth>
+                </wp14:sizeRelH>
+                <wp14:sizeRelV relativeFrom="margin">
+                  <wp14:pctHeight>0</wp14:pctHeight>
+                </wp14:sizeRelV>
+              </wp:anchor>
+            </w:drawing>
+          </mc:Choice>
+          <mc:Fallback>
+            <w:pict>
+              <v:line w14:anchorId="5849F855" id="Straight Connector 1" o:spid="_x0000_s1026" style="position:absolute;z-index:251659264;visibility:visible;mso-wrap-style:square;mso-width-percent:0;mso-height-percent:0;mso-wrap-distance-left:9pt;mso-wrap-distance-top:0;mso-wrap-distance-right:9pt;mso-wrap-distance-bottom:0;mso-position-horizontal:absolute;mso-position-horizontal-relative:text;mso-position-vertical:absolute;mso-position-vertical-relative:text;mso-width-percent:0;mso-height-percent:0;mso-width-relative:margin;mso-height-relative:margin" from="0,34.8pt" to="470.25pt,35.55pt" o:gfxdata="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" strokecolor="black [3040]"/>
+            </w:pict>
+          </mc:Fallback>
+        </mc:AlternateContent>
+      </w:r>
+      <w:r>
+        <w:rPr>
+          <w:rFonts w:ascii="Arial Narrow" w:hAnsi="Arial Narrow"/>
+          <w:b/>
+          <w:sz w:val="48"/>
+          <w:szCs w:val="48"/>
+        </w:rPr>
+        <w:t>Test Coverage</w:t>
+      </w:r>
+    </w:p>
+    <w:p>
+      <w:pPr>
+        <w:jc w:val="right"/>
+        <w:rPr>
+          <w:rFonts w:ascii="Arial Narrow" w:hAnsi="Arial Narrow"/>
+          <w:b/>
+          <w:sz w:val="32"/>
+          <w:szCs w:val="32"/>
+        </w:rPr>
+      </w:pPr>
+      <w:r>
+        <w:rPr>
+          <w:rFonts w:ascii="Arial Narrow" w:hAnsi="Arial Narrow"/>
+          <w:b/>
+          <w:sz w:val="32"/>
+          <w:szCs w:val="32"/>
+        </w:rPr>
+        <w:t>Version 0.1</w:t>
+      </w:r>
+    </w:p>
+    <w:p>
+      <w:pPr>
+        <w:jc w:val="right"/>
+        <w:rPr>
+          <w:rFonts w:ascii="Arial Narrow" w:hAnsi="Arial Narrow"/>
+          <w:b/>
+          <w:sz w:val="32"/>
+          <w:szCs w:val="32"/>
+        </w:rPr>
+      </w:pPr>
+      <w:r>
+        <w:rPr>
+          <w:rFonts w:ascii="Arial Narrow" w:hAnsi="Arial Narrow"/>
+          <w:b/>
+          <w:sz w:val="32"/>
+          <w:szCs w:val="32"/>
+        </w:rPr>
+        <w:t>12/10</w:t>
+      </w:r>
+      <w:r>
+        <w:rPr>
+          <w:rFonts w:ascii="Arial Narrow" w:hAnsi="Arial Narrow"/>
+          <w:b/>
+          <w:sz w:val="32"/>
+          <w:szCs w:val="32"/>
+        </w:rPr>
+        <w:t>/2018</w:t>
+      </w:r>
+    </w:p>
+    <w:p>
+      <w:pPr>
+        <w:rPr>
+          <w:rFonts w:ascii="Arial Narrow" w:hAnsi="Arial Narrow"/>
+          <w:b/>
+          <w:sz w:val="32"/>
+          <w:szCs w:val="32"/>
+        </w:rPr>
+      </w:pPr>
+      <w:r>
+        <w:rPr>
+          <w:rFonts w:ascii="Arial Narrow" w:hAnsi="Arial Narrow"/>
+          <w:b/>
+          <w:sz w:val="32"/>
+          <w:szCs w:val="32"/>
+        </w:rPr>
+        <w:br w:type="page"/>
+      </w:r>
+    </w:p>
+    <w:sdt>
+      <w:sdtPr>
+        <w:rPr>
+          <w:rFonts w:asciiTheme="minorHAnsi" w:eastAsiaTheme="minorHAnsi" w:hAnsiTheme="minorHAnsi" w:cstheme="minorBidi"/>
+          <w:color w:val="auto"/>
+          <w:sz w:val="22"/>
+          <w:szCs w:val="22"/>
+        </w:rPr>
+        <w:id w:val="-188301557"/>
+        <w:docPartObj>
+          <w:docPartGallery w:val="Table of Contents"/>
+          <w:docPartUnique/>
+        </w:docPartObj>
+      </w:sdtPr>
+      <w:sdtEndPr>
+        <w:rPr>
+          <w:b/>
+          <w:bCs/>
+          <w:noProof/>
+        </w:rPr>
+      </w:sdtEndPr>
+      <w:sdtContent>
+        <w:p>
+          <w:pPr>
+            <w:pStyle w:val="TOCHeading"/>
+            <w:numPr>
+              <w:ilvl w:val="0"/>
+              <w:numId w:val="0"/>
+            </w:numPr>
+          </w:pPr>
+          <w:r>
+            <w:t>Contents</w:t>
+          </w:r>
+        </w:p>
+        <w:p>
+          <w:pPr>
+            <w:pStyle w:val="TOC1"/>
+            <w:tabs>
+              <w:tab w:val="left" w:pos="440"/>
+              <w:tab w:val="right" w:leader="dot" w:pos="9350"/>
+            </w:tabs>
+            <w:rPr>
+              <w:rFonts w:eastAsiaTheme="minorEastAsia"/>
+              <w:noProof/>
+            </w:rPr>
+          </w:pPr>
+          <w:r>
+            <w:fldChar w:fldCharType="begin"/>
+          </w:r>
+          <w:r>
+            <w:instrText xml:space="preserve"> TOC \o "1-3" \h \z \u </w:instrText>
+          </w:r>
+          <w:r>
+            <w:fldChar w:fldCharType="separate"/>
+          </w:r>
+          <w:hyperlink w:anchor="_Toc532232801" w:history="1">
+            <w:r>
+              <w:rPr>
+                <w:rStyle w:val="Hyperlink"/>
+                <w:noProof/>
+              </w:rPr>
+              <w:t>1</w:t>
+            </w:r>
+            <w:r>
+              <w:rPr>
+                <w:rFonts w:eastAsiaTheme="minorEastAsia"/>
+                <w:noProof/>
+              </w:rPr>
+              <w:tab/>
+            </w:r>
+            <w:r>
+              <w:rPr>
+                <w:rStyle w:val="Hyperlink"/>
+                <w:noProof/>
+              </w:rPr>
+              <w:t>Introduction</w:t>
+            </w:r>
+            <w:r>
+              <w:rPr>
+                <w:noProof/>
+                <w:webHidden/>
+              </w:rPr>
+              <w:tab/>
+            </w:r>
+            <w:r>
+              <w:rPr>
+                <w:noProof/>
+                <w:webHidden/>
+              </w:rPr>
+              <w:fldChar w:fldCharType="begin"/>
+            </w:r>
+            <w:r>
+              <w:rPr>
+                <w:noProof/>
+                <w:webHidden/>
+              </w:rPr>
+              <w:instrText xml:space="preserve"> PAGEREF _Toc532232801 \h </w:instrText>
+            </w:r>
+            <w:r>
+              <w:rPr>
+                <w:noProof/>
+                <w:webHidden/>
+              </w:rPr>
+            </w:r>
+            <w:r>
+              <w:rPr>
+                <w:noProof/>
+                <w:webHidden/>
+              </w:rPr>
+              <w:fldChar w:fldCharType="separate"/>
+            </w:r>
+            <w:r>
+              <w:rPr>
+                <w:noProof/>
+                <w:webHidden/>
+              </w:rPr>
+              <w:t>3</w:t>
+            </w:r>
+            <w:r>
+              <w:rPr>
+                <w:noProof/>
+                <w:webHidden/>
+              </w:rPr>
+              <w:fldChar w:fldCharType="end"/>
+            </w:r>
+          </w:hyperlink>
+        </w:p>
+        <w:p>
+          <w:pPr>
+            <w:pStyle w:val="TOC1"/>
+            <w:tabs>
+              <w:tab w:val="left" w:pos="440"/>
+              <w:tab w:val="right" w:leader="dot" w:pos="9350"/>
+            </w:tabs>
+            <w:rPr>
+              <w:rFonts w:eastAsiaTheme="minorEastAsia"/>
+              <w:noProof/>
+            </w:rPr>
+          </w:pPr>
+          <w:hyperlink w:anchor="_Toc532232802" w:history="1">
+            <w:r>
+              <w:rPr>
+                <w:rStyle w:val="Hyperlink"/>
+                <w:noProof/>
+              </w:rPr>
+              <w:t>2</w:t>
+            </w:r>
+            <w:r>
+              <w:rPr>
+                <w:rFonts w:eastAsiaTheme="minorEastAsia"/>
+                <w:noProof/>
+              </w:rPr>
+              <w:tab/>
+            </w:r>
+            <w:r>
+              <w:rPr>
+                <w:rStyle w:val="Hyperlink"/>
+                <w:noProof/>
+              </w:rPr>
+              <w:t>Unit Testing Method</w:t>
+            </w:r>
+            <w:r>
+              <w:rPr>
+                <w:noProof/>
+                <w:webHidden/>
+              </w:rPr>
+              <w:tab/>
+            </w:r>
+            <w:r>
+              <w:rPr>
+                <w:noProof/>
+                <w:webHidden/>
+              </w:rPr>
+              <w:fldChar w:fldCharType="begin"/>
+            </w:r>
+            <w:r>
+              <w:rPr>
+                <w:noProof/>
+                <w:webHidden/>
+              </w:rPr>
+              <w:instrText xml:space="preserve"> PAGEREF _Toc532232802 \h </w:instrText>
+            </w:r>
+            <w:r>
+              <w:rPr>
+                <w:noProof/>
+                <w:webHidden/>
+              </w:rPr>
+            </w:r>
+            <w:r>
+              <w:rPr>
+                <w:noProof/>
+                <w:webHidden/>
+              </w:rPr>
+              <w:fldChar w:fldCharType="separate"/>
+            </w:r>
+            <w:r>
+              <w:rPr>
+                <w:noProof/>
+                <w:webHidden/>
+              </w:rPr>
+              <w:t>3</w:t>
+            </w:r>
+            <w:r>
+              <w:rPr>
+                <w:noProof/>
+                <w:webHidden/>
+              </w:rPr>
+              <w:fldChar w:fldCharType="end"/>
+            </w:r>
+          </w:hyperlink>
+        </w:p>
+        <w:p>
+          <w:pPr>
+            <w:pStyle w:val="TOC1"/>
+            <w:tabs>
+              <w:tab w:val="left" w:pos="440"/>
+              <w:tab w:val="right" w:leader="dot" w:pos="9350"/>
+            </w:tabs>
+            <w:rPr>
+              <w:rFonts w:eastAsiaTheme="minorEastAsia"/>
+              <w:noProof/>
+            </w:rPr>
+          </w:pPr>
+          <w:hyperlink w:anchor="_Toc532232803" w:history="1">
+            <w:r>
+              <w:rPr>
+                <w:rStyle w:val="Hyperlink"/>
+                <w:noProof/>
+              </w:rPr>
+              <w:t>3</w:t>
+            </w:r>
+            <w:r>
+              <w:rPr>
+                <w:rFonts w:eastAsiaTheme="minorEastAsia"/>
+                <w:noProof/>
+              </w:rPr>
+              <w:tab/>
+            </w:r>
+            <w:r>
+              <w:rPr>
+                <w:rStyle w:val="Hyperlink"/>
+                <w:noProof/>
+              </w:rPr>
+              <w:t>Unit Testing Coverage</w:t>
+            </w:r>
+            <w:r>
+              <w:rPr>
+                <w:noProof/>
+                <w:webHidden/>
+              </w:rPr>
+              <w:tab/>
+            </w:r>
+            <w:r>
+              <w:rPr>
+                <w:noProof/>
+                <w:webHidden/>
+              </w:rPr>
+              <w:fldChar w:fldCharType="begin"/>
+            </w:r>
+            <w:r>
+              <w:rPr>
+                <w:noProof/>
+                <w:webHidden/>
+              </w:rPr>
+              <w:instrText xml:space="preserve"> PAGEREF _Toc532232803 \h </w:instrText>
+            </w:r>
+            <w:r>
+              <w:rPr>
+                <w:noProof/>
+                <w:webHidden/>
+              </w:rPr>
+            </w:r>
+            <w:r>
+              <w:rPr>
+                <w:noProof/>
+                <w:webHidden/>
+              </w:rPr>
+              <w:fldChar w:fldCharType="separate"/>
+            </w:r>
+            <w:r>
+              <w:rPr>
+                <w:noProof/>
+                <w:webHidden/>
+              </w:rPr>
+              <w:t>3</w:t>
+            </w:r>
+            <w:r>
+              <w:rPr>
+                <w:noProof/>
+                <w:webHidden/>
+              </w:rPr>
+              <w:fldChar w:fldCharType="end"/>
+            </w:r>
+          </w:hyperlink>
+        </w:p>
+        <w:p>
+          <w:r>
+            <w:rPr>
+              <w:b/>
+              <w:bCs/>
+              <w:noProof/>
+            </w:rPr>
+            <w:fldChar w:fldCharType="end"/>
+          </w:r>
+        </w:p>
+      </w:sdtContent>
+    </w:sdt>
+    <w:p>
+      <w:pPr>
+        <w:pStyle w:val="Heading1"/>
+      </w:pPr>
       <w:bookmarkStart w:id="0" w:name="_GoBack"/>
       <w:bookmarkEnd w:id="0"/>
+      <w:r>
+        <w:br w:type="page"/>
+      </w:r>
+      <w:bookmarkStart w:id="1" w:name="_Toc532232801"/>
+      <w:r>
+        <w:lastRenderedPageBreak/>
+        <w:t>Introduction</w:t>
+      </w:r>
+      <w:bookmarkEnd w:id="1"/>
+    </w:p>
+    <w:p>
+      <w:r>
+        <w:t>This is the testing coverage document for Team #4s poker game.  This will show what unit testing we have put together.</w:t>
+      </w:r>
+    </w:p>
+    <w:p>
+      <w:pPr>
+        <w:pStyle w:val="Heading1"/>
+      </w:pPr>
+      <w:bookmarkStart w:id="2" w:name="_Toc532232802"/>
+      <w:r>
+        <w:t>Unit Testing Method</w:t>
+      </w:r>
+      <w:bookmarkEnd w:id="2"/>
+    </w:p>
+    <w:p>
+      <w:r>
+        <w:t>We used JUnit for our unit testing.</w:t>
+      </w:r>
+    </w:p>
+    <w:p>
+      <w:pPr>
+        <w:pStyle w:val="Heading1"/>
+      </w:pPr>
+      <w:bookmarkStart w:id="3" w:name="_Toc532232803"/>
+      <w:r>
+        <w:t>Unit Testing Coverage</w:t>
+      </w:r>
+      <w:bookmarkEnd w:id="3"/>
+    </w:p>
+    <w:p>
+      <w:r>
+        <w:t>Most of our testing is done through functional test cases, but we did get some coverage with the automated unit tests.</w:t>
+      </w:r>
+    </w:p>
+    <w:p>
+      <w:r>
+        <w:t xml:space="preserve">The unit tests cover </w:t>
+      </w:r>
+      <w:r>
+        <w:t>37.2</w:t>
+      </w:r>
+      <w:r>
+        <w:t>% of the code in the project</w:t>
+      </w:r>
+    </w:p>
+    <w:p/>
+    <w:p>
+      <w:r>
+        <w:rPr>
+          <w:noProof/>
+        </w:rPr>
+        <w:drawing>
+          <wp:inline distT="0" distB="0" distL="0" distR="0" wp14:anchorId="681D7D04" wp14:editId="0C18687C">
+            <wp:extent cx="5943600" cy="4267835"/>
+            <wp:effectExtent l="0" t="0" r="0" b="0"/>
+            <wp:docPr id="3" name="Picture 3"/>
+            <wp:cNvGraphicFramePr>
+              <a:graphicFrameLocks xmlns:a="http://schemas.openxmlformats.org/drawingml/2006/main" noChangeAspect="1"/>
+            </wp:cNvGraphicFramePr>
+            <a:graphic xmlns:a="http://schemas.openxmlformats.org/drawingml/2006/main">
+              <a:graphicData uri="http://schemas.openxmlformats.org/drawingml/2006/picture">
+                <pic:pic xmlns:pic="http://schemas.openxmlformats.org/drawingml/2006/picture">
+                  <pic:nvPicPr>
+                    <pic:cNvPr id="1" name=""/>
+                    <pic:cNvPicPr/>
+                  </pic:nvPicPr>
+                  <pic:blipFill>
+                    <a:blip r:embed="rId8"/>
+                    <a:stretch>
+                      <a:fillRect/>
+                    </a:stretch>
+                  </pic:blipFill>
+                  <pic:spPr>
+                    <a:xfrm>
+                      <a:off x="0" y="0"/>
+                      <a:ext cx="5943600" cy="4267835"/>
+                    </a:xfrm>
+                    <a:prstGeom prst="rect">
+                      <a:avLst/>
+                    </a:prstGeom>
+                  </pic:spPr>
+                </pic:pic>
+              </a:graphicData>
+            </a:graphic>
+          </wp:inline>
+        </w:drawing>
+      </w:r>
+    </w:p>
+    <w:p>
+      <w:r>
+        <w:rPr>
+          <w:noProof/>
+        </w:rPr>
+        <w:lastRenderedPageBreak/>
+        <w:drawing>
+          <wp:inline distT="0" distB="0" distL="0" distR="0" wp14:anchorId="37E33360" wp14:editId="72286347">
+            <wp:extent cx="5943600" cy="5198745"/>
+            <wp:effectExtent l="0" t="0" r="0" b="1905"/>
+            <wp:docPr id="4" name="Picture 4"/>
+            <wp:cNvGraphicFramePr>
+              <a:graphicFrameLocks xmlns:a="http://schemas.openxmlformats.org/drawingml/2006/main" noChangeAspect="1"/>
+            </wp:cNvGraphicFramePr>
+            <a:graphic xmlns:a="http://schemas.openxmlformats.org/drawingml/2006/main">
+              <a:graphicData uri="http://schemas.openxmlformats.org/drawingml/2006/picture">
+                <pic:pic xmlns:pic="http://schemas.openxmlformats.org/drawingml/2006/picture">
+                  <pic:nvPicPr>
+                    <pic:cNvPr id="1" name=""/>
+                    <pic:cNvPicPr/>
+                  </pic:nvPicPr>
+                  <pic:blipFill>
+                    <a:blip r:embed="rId9"/>
+                    <a:stretch>
+                      <a:fillRect/>
+                    </a:stretch>
+                  </pic:blipFill>
+                  <pic:spPr>
+                    <a:xfrm>
+                      <a:off x="0" y="0"/>
+                      <a:ext cx="5943600" cy="5198745"/>
+                    </a:xfrm>
+                    <a:prstGeom prst="rect">
+                      <a:avLst/>
+                    </a:prstGeom>
+                  </pic:spPr>
+                </pic:pic>
+              </a:graphicData>
+            </a:graphic>
+          </wp:inline>
+        </w:drawing>
+      </w:r>
+    </w:p>
+    <w:p>
+      <w:r>
+        <w:rPr>
+          <w:noProof/>
+        </w:rPr>
+        <w:drawing>
+          <wp:inline distT="0" distB="0" distL="0" distR="0" wp14:anchorId="20F528B9" wp14:editId="7730016D">
+            <wp:extent cx="5943600" cy="1393825"/>
+            <wp:effectExtent l="0" t="0" r="0" b="0"/>
+            <wp:docPr id="5" name="Picture 5"/>
+            <wp:cNvGraphicFramePr>
+              <a:graphicFrameLocks xmlns:a="http://schemas.openxmlformats.org/drawingml/2006/main" noChangeAspect="1"/>
+            </wp:cNvGraphicFramePr>
+            <a:graphic xmlns:a="http://schemas.openxmlformats.org/drawingml/2006/main">
+              <a:graphicData uri="http://schemas.openxmlformats.org/drawingml/2006/picture">
+                <pic:pic xmlns:pic="http://schemas.openxmlformats.org/drawingml/2006/picture">
+                  <pic:nvPicPr>
+                    <pic:cNvPr id="1" name=""/>
+                    <pic:cNvPicPr/>
+                  </pic:nvPicPr>
+                  <pic:blipFill>
+                    <a:blip r:embed="rId10"/>
+                    <a:stretch>
+                      <a:fillRect/>
+                    </a:stretch>
+                  </pic:blipFill>
+                  <pic:spPr>
+                    <a:xfrm>
+                      <a:off x="0" y="0"/>
+                      <a:ext cx="5943600" cy="1393825"/>
+                    </a:xfrm>
+                    <a:prstGeom prst="rect">
+                      <a:avLst/>
+                    </a:prstGeom>
+                  </pic:spPr>
+                </pic:pic>
+              </a:graphicData>
+            </a:graphic>
+          </wp:inline>
+        </w:drawing>
+      </w:r>
+    </w:p>
+    <w:p/>
+    <w:p>
+      <w:r>
+        <w:rPr>
+          <w:noProof/>
+        </w:rPr>
+        <w:lastRenderedPageBreak/>
+        <w:drawing>
+          <wp:inline distT="0" distB="0" distL="0" distR="0" wp14:anchorId="3216858D" wp14:editId="18E78E9B">
+            <wp:extent cx="5943600" cy="3994150"/>
+            <wp:effectExtent l="0" t="0" r="0" b="6350"/>
+            <wp:docPr id="6" name="Picture 6"/>
+            <wp:cNvGraphicFramePr>
+              <a:graphicFrameLocks xmlns:a="http://schemas.openxmlformats.org/drawingml/2006/main" noChangeAspect="1"/>
+            </wp:cNvGraphicFramePr>
+            <a:graphic xmlns:a="http://schemas.openxmlformats.org/drawingml/2006/main">
+              <a:graphicData uri="http://schemas.openxmlformats.org/drawingml/2006/picture">
+                <pic:pic xmlns:pic="http://schemas.openxmlformats.org/drawingml/2006/picture">
+                  <pic:nvPicPr>
+                    <pic:cNvPr id="1" name=""/>
+                    <pic:cNvPicPr/>
+                  </pic:nvPicPr>
+                  <pic:blipFill>
+                    <a:blip r:embed="rId11"/>
+                    <a:stretch>
+                      <a:fillRect/>
+                    </a:stretch>
+                  </pic:blipFill>
+                  <pic:spPr>
+                    <a:xfrm>
+                      <a:off x="0" y="0"/>
+                      <a:ext cx="5943600" cy="3994150"/>
+                    </a:xfrm>
+                    <a:prstGeom prst="rect">
+                      <a:avLst/>
+                    </a:prstGeom>
+                  </pic:spPr>
+                </pic:pic>
+              </a:graphicData>
+            </a:graphic>
+          </wp:inline>
+        </w:drawing>
+      </w:r>
+    </w:p>
+    <w:p>
+      <w:r>
+        <w:rPr>
+          <w:noProof/>
+        </w:rPr>
+        <w:lastRenderedPageBreak/>
+        <w:drawing>
+          <wp:inline distT="0" distB="0" distL="0" distR="0" wp14:anchorId="129AA52F" wp14:editId="48D2269A">
+            <wp:extent cx="5943600" cy="5625465"/>
+            <wp:effectExtent l="0" t="0" r="0" b="0"/>
+            <wp:docPr id="7" name="Picture 7"/>
+            <wp:cNvGraphicFramePr>
+              <a:graphicFrameLocks xmlns:a="http://schemas.openxmlformats.org/drawingml/2006/main" noChangeAspect="1"/>
+            </wp:cNvGraphicFramePr>
+            <a:graphic xmlns:a="http://schemas.openxmlformats.org/drawingml/2006/main">
+              <a:graphicData uri="http://schemas.openxmlformats.org/drawingml/2006/picture">
+                <pic:pic xmlns:pic="http://schemas.openxmlformats.org/drawingml/2006/picture">
+                  <pic:nvPicPr>
+                    <pic:cNvPr id="1" name=""/>
+                    <pic:cNvPicPr/>
+                  </pic:nvPicPr>
+                  <pic:blipFill>
+                    <a:blip r:embed="rId12"/>
+                    <a:stretch>
+                      <a:fillRect/>
+                    </a:stretch>
+                  </pic:blipFill>
+                  <pic:spPr>
+                    <a:xfrm>
+                      <a:off x="0" y="0"/>
+                      <a:ext cx="5943600" cy="5625465"/>
+                    </a:xfrm>
+                    <a:prstGeom prst="rect">
+                      <a:avLst/>
+                    </a:prstGeom>
+                  </pic:spPr>
+                </pic:pic>
+              </a:graphicData>
+            </a:graphic>
+          </wp:inline>
+        </w:drawing>
+      </w:r>
+    </w:p>
+    <w:p>
+      <w:r>
+        <w:rPr>
+          <w:noProof/>
+        </w:rPr>
+        <w:drawing>
+          <wp:inline distT="0" distB="0" distL="0" distR="0" wp14:anchorId="54899240" wp14:editId="5FB89BE1">
+            <wp:extent cx="5943600" cy="488950"/>
+            <wp:effectExtent l="0" t="0" r="0" b="6350"/>
+            <wp:docPr id="8" name="Picture 8"/>
+            <wp:cNvGraphicFramePr>
+              <a:graphicFrameLocks xmlns:a="http://schemas.openxmlformats.org/drawingml/2006/main" noChangeAspect="1"/>
+            </wp:cNvGraphicFramePr>
+            <a:graphic xmlns:a="http://schemas.openxmlformats.org/drawingml/2006/main">
+              <a:graphicData uri="http://schemas.openxmlformats.org/drawingml/2006/picture">
+                <pic:pic xmlns:pic="http://schemas.openxmlformats.org/drawingml/2006/picture">
+                  <pic:nvPicPr>
+                    <pic:cNvPr id="1" name=""/>
+                    <pic:cNvPicPr/>
+                  </pic:nvPicPr>
+                  <pic:blipFill>
+                    <a:blip r:embed="rId13"/>
+                    <a:stretch>
+                      <a:fillRect/>
+                    </a:stretch>
+                  </pic:blipFill>
+                  <pic:spPr>
+                    <a:xfrm>
+                      <a:off x="0" y="0"/>
+                      <a:ext cx="5943600" cy="488950"/>
+                    </a:xfrm>
+                    <a:prstGeom prst="rect">
+                      <a:avLst/>
+                    </a:prstGeom>
+                  </pic:spPr>
+                </pic:pic>
+              </a:graphicData>
+            </a:graphic>
+          </wp:inline>
+        </w:drawing>
+      </w:r>
     </w:p>
     <w:sectPr>
+      <w:headerReference w:type="default" r:id="rId14"/>
+      <w:footerReference w:type="default" r:id="rId15"/>
       <w:pgSz w:w="12240" w:h="15840"/>
       <w:pgMar w:top="1440" w:right="1440" w:bottom="1440" w:left="1440" w:header="720" w:footer="720" w:gutter="0"/>
       <w:cols w:space="720"/>
@@ -14,6 +858,1092 @@
     </w:sectPr>
   </w:body>
 </w:document>
+</file>
+
+<file path=word/endnotes.xml><?xml version="1.0" encoding="utf-8"?>
+<w:endnotes xmlns:wpc="http://schemas.microsoft.com/office/word/2010/wordprocessingCanvas" xmlns:cx="http://schemas.microsoft.com/office/drawing/2014/chartex" xmlns:cx1="http://schemas.microsoft.com/office/drawing/2015/9/8/chartex" xmlns:cx2="http://schemas.microsoft.com/office/drawing/2015/10/21/chartex" xmlns:cx3="http://schemas.microsoft.com/office/drawing/2016/5/9/chartex" xmlns:cx4="http://schemas.microsoft.com/office/drawing/2016/5/10/chartex" xmlns:cx5="http://schemas.microsoft.com/office/drawing/2016/5/11/chartex" xmlns:cx6="http://schemas.microsoft.com/office/drawing/2016/5/12/chartex" xmlns:cx7="http://schemas.microsoft.com/office/drawing/2016/5/13/chartex" xmlns:cx8="http://schemas.microsoft.com/office/drawing/2016/5/14/chartex" xmlns:mc="http://schemas.openxmlformats.org/markup-compatibility/2006" xmlns:aink="http://schemas.microsoft.com/office/drawing/2016/ink" xmlns:am3d="http://schemas.microsoft.com/office/drawing/2017/model3d" xmlns:o="urn:schemas-microsoft-com:office:office" xmlns:r="http://schemas.openxmlformats.org/officeDocument/2006/relationships" xmlns:m="http://schemas.openxmlformats.org/officeDocument/2006/math" xmlns:v="urn:schemas-microsoft-com:vml" xmlns:wp14="http://schemas.microsoft.com/office/word/2010/wordprocessingDrawing" xmlns:wp="http://schemas.openxmlformats.org/drawingml/2006/wordprocessingDrawing" xmlns:w10="urn:schemas-microsoft-com:office:word" xmlns:w="http://schemas.openxmlformats.org/wordprocessingml/2006/main" xmlns:w14="http://schemas.microsoft.com/office/word/2010/wordml" xmlns:w15="http://schemas.microsoft.com/office/word/2012/wordml" xmlns:w16cid="http://schemas.microsoft.com/office/word/2016/wordml/cid" xmlns:w16se="http://schemas.microsoft.com/office/word/2015/wordml/symex" xmlns:wpg="http://schemas.microsoft.com/office/word/2010/wordprocessingGroup" xmlns:wpi="http://schemas.microsoft.com/office/word/2010/wordprocessingInk" xmlns:wne="http://schemas.microsoft.com/office/word/2006/wordml" xmlns:wps="http://schemas.microsoft.com/office/word/2010/wordprocessingShape" mc:Ignorable="w14 w15 w16se w16cid wp14">
+  <w:endnote w:type="separator" w:id="-1">
+    <w:p>
+      <w:pPr>
+        <w:spacing w:after="0" w:line="240" w:lineRule="auto"/>
+      </w:pPr>
+      <w:r>
+        <w:separator/>
+      </w:r>
+    </w:p>
+  </w:endnote>
+  <w:endnote w:type="continuationSeparator" w:id="0">
+    <w:p>
+      <w:pPr>
+        <w:spacing w:after="0" w:line="240" w:lineRule="auto"/>
+      </w:pPr>
+      <w:r>
+        <w:continuationSeparator/>
+      </w:r>
+    </w:p>
+  </w:endnote>
+</w:endnotes>
+</file>
+
+<file path=word/footer1.xml><?xml version="1.0" encoding="utf-8"?>
+<w:ftr xmlns:wpc="http://schemas.microsoft.com/office/word/2010/wordprocessingCanvas" xmlns:cx="http://schemas.microsoft.com/office/drawing/2014/chartex" xmlns:cx1="http://schemas.microsoft.com/office/drawing/2015/9/8/chartex" xmlns:cx2="http://schemas.microsoft.com/office/drawing/2015/10/21/chartex" xmlns:cx3="http://schemas.microsoft.com/office/drawing/2016/5/9/chartex" xmlns:cx4="http://schemas.microsoft.com/office/drawing/2016/5/10/chartex" xmlns:cx5="http://schemas.microsoft.com/office/drawing/2016/5/11/chartex" xmlns:cx6="http://schemas.microsoft.com/office/drawing/2016/5/12/chartex" xmlns:cx7="http://schemas.microsoft.com/office/drawing/2016/5/13/chartex" xmlns:cx8="http://schemas.microsoft.com/office/drawing/2016/5/14/chartex" xmlns:mc="http://schemas.openxmlformats.org/markup-compatibility/2006" xmlns:aink="http://schemas.microsoft.com/office/drawing/2016/ink" xmlns:am3d="http://schemas.microsoft.com/office/drawing/2017/model3d" xmlns:o="urn:schemas-microsoft-com:office:office" xmlns:r="http://schemas.openxmlformats.org/officeDocument/2006/relationships" xmlns:m="http://schemas.openxmlformats.org/officeDocument/2006/math" xmlns:v="urn:schemas-microsoft-com:vml" xmlns:wp14="http://schemas.microsoft.com/office/word/2010/wordprocessingDrawing" xmlns:wp="http://schemas.openxmlformats.org/drawingml/2006/wordprocessingDrawing" xmlns:w10="urn:schemas-microsoft-com:office:word" xmlns:w="http://schemas.openxmlformats.org/wordprocessingml/2006/main" xmlns:w14="http://schemas.microsoft.com/office/word/2010/wordml" xmlns:w15="http://schemas.microsoft.com/office/word/2012/wordml" xmlns:w16cid="http://schemas.microsoft.com/office/word/2016/wordml/cid" xmlns:w16se="http://schemas.microsoft.com/office/word/2015/wordml/symex" xmlns:wpg="http://schemas.microsoft.com/office/word/2010/wordprocessingGroup" xmlns:wpi="http://schemas.microsoft.com/office/word/2010/wordprocessingInk" xmlns:wne="http://schemas.microsoft.com/office/word/2006/wordml" xmlns:wps="http://schemas.microsoft.com/office/word/2010/wordprocessingShape" mc:Ignorable="w14 w15 w16se w16cid wp14">
+  <w:p>
+    <w:pPr>
+      <w:pStyle w:val="Footer"/>
+    </w:pPr>
+    <w:r>
+      <w:t>Version 0.1</w:t>
+    </w:r>
+    <w:r>
+      <w:ptab w:relativeTo="margin" w:alignment="center" w:leader="none"/>
+    </w:r>
+    <w:r>
+      <w:ptab w:relativeTo="margin" w:alignment="right" w:leader="none"/>
+    </w:r>
+    <w:r>
+      <w:rPr>
+        <w:rFonts w:asciiTheme="majorHAnsi" w:eastAsiaTheme="majorEastAsia" w:hAnsiTheme="majorHAnsi" w:cstheme="majorBidi"/>
+        <w:sz w:val="28"/>
+        <w:szCs w:val="28"/>
+      </w:rPr>
+      <w:t xml:space="preserve">pg. </w:t>
+    </w:r>
+    <w:r>
+      <w:rPr>
+        <w:rFonts w:eastAsiaTheme="minorEastAsia"/>
+      </w:rPr>
+      <w:fldChar w:fldCharType="begin"/>
+    </w:r>
+    <w:r>
+      <w:instrText xml:space="preserve"> PAGE    \* MERGEFORMAT </w:instrText>
+    </w:r>
+    <w:r>
+      <w:rPr>
+        <w:rFonts w:eastAsiaTheme="minorEastAsia"/>
+      </w:rPr>
+      <w:fldChar w:fldCharType="separate"/>
+    </w:r>
+    <w:r>
+      <w:rPr>
+        <w:rFonts w:asciiTheme="majorHAnsi" w:eastAsiaTheme="majorEastAsia" w:hAnsiTheme="majorHAnsi" w:cstheme="majorBidi"/>
+        <w:noProof/>
+        <w:sz w:val="28"/>
+        <w:szCs w:val="28"/>
+      </w:rPr>
+      <w:t>1</w:t>
+    </w:r>
+    <w:r>
+      <w:rPr>
+        <w:rFonts w:asciiTheme="majorHAnsi" w:eastAsiaTheme="majorEastAsia" w:hAnsiTheme="majorHAnsi" w:cstheme="majorBidi"/>
+        <w:noProof/>
+        <w:sz w:val="28"/>
+        <w:szCs w:val="28"/>
+      </w:rPr>
+      <w:fldChar w:fldCharType="end"/>
+    </w:r>
+  </w:p>
+</w:ftr>
+</file>
+
+<file path=word/footnotes.xml><?xml version="1.0" encoding="utf-8"?>
+<w:footnotes xmlns:wpc="http://schemas.microsoft.com/office/word/2010/wordprocessingCanvas" xmlns:cx="http://schemas.microsoft.com/office/drawing/2014/chartex" xmlns:cx1="http://schemas.microsoft.com/office/drawing/2015/9/8/chartex" xmlns:cx2="http://schemas.microsoft.com/office/drawing/2015/10/21/chartex" xmlns:cx3="http://schemas.microsoft.com/office/drawing/2016/5/9/chartex" xmlns:cx4="http://schemas.microsoft.com/office/drawing/2016/5/10/chartex" xmlns:cx5="http://schemas.microsoft.com/office/drawing/2016/5/11/chartex" xmlns:cx6="http://schemas.microsoft.com/office/drawing/2016/5/12/chartex" xmlns:cx7="http://schemas.microsoft.com/office/drawing/2016/5/13/chartex" xmlns:cx8="http://schemas.microsoft.com/office/drawing/2016/5/14/chartex" xmlns:mc="http://schemas.openxmlformats.org/markup-compatibility/2006" xmlns:aink="http://schemas.microsoft.com/office/drawing/2016/ink" xmlns:am3d="http://schemas.microsoft.com/office/drawing/2017/model3d" xmlns:o="urn:schemas-microsoft-com:office:office" xmlns:r="http://schemas.openxmlformats.org/officeDocument/2006/relationships" xmlns:m="http://schemas.openxmlformats.org/officeDocument/2006/math" xmlns:v="urn:schemas-microsoft-com:vml" xmlns:wp14="http://schemas.microsoft.com/office/word/2010/wordprocessingDrawing" xmlns:wp="http://schemas.openxmlformats.org/drawingml/2006/wordprocessingDrawing" xmlns:w10="urn:schemas-microsoft-com:office:word" xmlns:w="http://schemas.openxmlformats.org/wordprocessingml/2006/main" xmlns:w14="http://schemas.microsoft.com/office/word/2010/wordml" xmlns:w15="http://schemas.microsoft.com/office/word/2012/wordml" xmlns:w16cid="http://schemas.microsoft.com/office/word/2016/wordml/cid" xmlns:w16se="http://schemas.microsoft.com/office/word/2015/wordml/symex" xmlns:wpg="http://schemas.microsoft.com/office/word/2010/wordprocessingGroup" xmlns:wpi="http://schemas.microsoft.com/office/word/2010/wordprocessingInk" xmlns:wne="http://schemas.microsoft.com/office/word/2006/wordml" xmlns:wps="http://schemas.microsoft.com/office/word/2010/wordprocessingShape" mc:Ignorable="w14 w15 w16se w16cid wp14">
+  <w:footnote w:type="separator" w:id="-1">
+    <w:p>
+      <w:pPr>
+        <w:spacing w:after="0" w:line="240" w:lineRule="auto"/>
+      </w:pPr>
+      <w:r>
+        <w:separator/>
+      </w:r>
+    </w:p>
+  </w:footnote>
+  <w:footnote w:type="continuationSeparator" w:id="0">
+    <w:p>
+      <w:pPr>
+        <w:spacing w:after="0" w:line="240" w:lineRule="auto"/>
+      </w:pPr>
+      <w:r>
+        <w:continuationSeparator/>
+      </w:r>
+    </w:p>
+  </w:footnote>
+</w:footnotes>
+</file>
+
+<file path=word/header1.xml><?xml version="1.0" encoding="utf-8"?>
+<w:hdr xmlns:wpc="http://schemas.microsoft.com/office/word/2010/wordprocessingCanvas" xmlns:cx="http://schemas.microsoft.com/office/drawing/2014/chartex" xmlns:cx1="http://schemas.microsoft.com/office/drawing/2015/9/8/chartex" xmlns:cx2="http://schemas.microsoft.com/office/drawing/2015/10/21/chartex" xmlns:cx3="http://schemas.microsoft.com/office/drawing/2016/5/9/chartex" xmlns:cx4="http://schemas.microsoft.com/office/drawing/2016/5/10/chartex" xmlns:cx5="http://schemas.microsoft.com/office/drawing/2016/5/11/chartex" xmlns:cx6="http://schemas.microsoft.com/office/drawing/2016/5/12/chartex" xmlns:cx7="http://schemas.microsoft.com/office/drawing/2016/5/13/chartex" xmlns:cx8="http://schemas.microsoft.com/office/drawing/2016/5/14/chartex" xmlns:mc="http://schemas.openxmlformats.org/markup-compatibility/2006" xmlns:aink="http://schemas.microsoft.com/office/drawing/2016/ink" xmlns:am3d="http://schemas.microsoft.com/office/drawing/2017/model3d" xmlns:o="urn:schemas-microsoft-com:office:office" xmlns:r="http://schemas.openxmlformats.org/officeDocument/2006/relationships" xmlns:m="http://schemas.openxmlformats.org/officeDocument/2006/math" xmlns:v="urn:schemas-microsoft-com:vml" xmlns:wp14="http://schemas.microsoft.com/office/word/2010/wordprocessingDrawing" xmlns:wp="http://schemas.openxmlformats.org/drawingml/2006/wordprocessingDrawing" xmlns:w10="urn:schemas-microsoft-com:office:word" xmlns:w="http://schemas.openxmlformats.org/wordprocessingml/2006/main" xmlns:w14="http://schemas.microsoft.com/office/word/2010/wordml" xmlns:w15="http://schemas.microsoft.com/office/word/2012/wordml" xmlns:w16cid="http://schemas.microsoft.com/office/word/2016/wordml/cid" xmlns:w16se="http://schemas.microsoft.com/office/word/2015/wordml/symex" xmlns:wpg="http://schemas.microsoft.com/office/word/2010/wordprocessingGroup" xmlns:wpi="http://schemas.microsoft.com/office/word/2010/wordprocessingInk" xmlns:wne="http://schemas.microsoft.com/office/word/2006/wordml" xmlns:wps="http://schemas.microsoft.com/office/word/2010/wordprocessingShape" mc:Ignorable="w14 w15 w16se w16cid wp14">
+  <w:p>
+    <w:pPr>
+      <w:pStyle w:val="Header"/>
+      <w:rPr>
+        <w:rFonts w:ascii="Arial Narrow" w:hAnsi="Arial Narrow"/>
+        <w:sz w:val="18"/>
+        <w:szCs w:val="18"/>
+      </w:rPr>
+    </w:pPr>
+    <w:r>
+      <w:rPr>
+        <w:color w:val="7F7F7F" w:themeColor="text1" w:themeTint="80"/>
+      </w:rPr>
+      <w:t>CSC 478: Poker Game</w:t>
+    </w:r>
+    <w:r>
+      <w:rPr>
+        <w:color w:val="7F7F7F" w:themeColor="text1" w:themeTint="80"/>
+      </w:rPr>
+      <w:ptab w:relativeTo="margin" w:alignment="center" w:leader="none"/>
+    </w:r>
+    <w:r>
+      <w:rPr>
+        <w:color w:val="7F7F7F" w:themeColor="text1" w:themeTint="80"/>
+      </w:rPr>
+      <w:ptab w:relativeTo="margin" w:alignment="right" w:leader="none"/>
+    </w:r>
+    <w:r>
+      <w:rPr>
+        <w:color w:val="7F7F7F" w:themeColor="text1" w:themeTint="80"/>
+      </w:rPr>
+      <w:t>Test Coverage</w:t>
+    </w:r>
+    <w:r>
+      <w:rPr>
+        <w:color w:val="7F7F7F" w:themeColor="text1" w:themeTint="80"/>
+      </w:rPr>
+      <w:t xml:space="preserve"> Document</w:t>
+    </w:r>
+  </w:p>
+</w:hdr>
+</file>
+
+<file path=word/numbering.xml><?xml version="1.0" encoding="utf-8"?>
+<w:numbering xmlns:wpc="http://schemas.microsoft.com/office/word/2010/wordprocessingCanvas" xmlns:cx="http://schemas.microsoft.com/office/drawing/2014/chartex" xmlns:cx1="http://schemas.microsoft.com/office/drawing/2015/9/8/chartex" xmlns:cx2="http://schemas.microsoft.com/office/drawing/2015/10/21/chartex" xmlns:cx3="http://schemas.microsoft.com/office/drawing/2016/5/9/chartex" xmlns:cx4="http://schemas.microsoft.com/office/drawing/2016/5/10/chartex" xmlns:cx5="http://schemas.microsoft.com/office/drawing/2016/5/11/chartex" xmlns:cx6="http://schemas.microsoft.com/office/drawing/2016/5/12/chartex" xmlns:cx7="http://schemas.microsoft.com/office/drawing/2016/5/13/chartex" xmlns:cx8="http://schemas.microsoft.com/office/drawing/2016/5/14/chartex" xmlns:mc="http://schemas.openxmlformats.org/markup-compatibility/2006" xmlns:aink="http://schemas.microsoft.com/office/drawing/2016/ink" xmlns:am3d="http://schemas.microsoft.com/office/drawing/2017/model3d" xmlns:o="urn:schemas-microsoft-com:office:office" xmlns:r="http://schemas.openxmlformats.org/officeDocument/2006/relationships" xmlns:m="http://schemas.openxmlformats.org/officeDocument/2006/math" xmlns:v="urn:schemas-microsoft-com:vml" xmlns:wp14="http://schemas.microsoft.com/office/word/2010/wordprocessingDrawing" xmlns:wp="http://schemas.openxmlformats.org/drawingml/2006/wordprocessingDrawing" xmlns:w10="urn:schemas-microsoft-com:office:word" xmlns:w="http://schemas.openxmlformats.org/wordprocessingml/2006/main" xmlns:w14="http://schemas.microsoft.com/office/word/2010/wordml" xmlns:w15="http://schemas.microsoft.com/office/word/2012/wordml" xmlns:w16cid="http://schemas.microsoft.com/office/word/2016/wordml/cid" xmlns:w16se="http://schemas.microsoft.com/office/word/2015/wordml/symex" xmlns:wpg="http://schemas.microsoft.com/office/word/2010/wordprocessingGroup" xmlns:wpi="http://schemas.microsoft.com/office/word/2010/wordprocessingInk" xmlns:wne="http://schemas.microsoft.com/office/word/2006/wordml" xmlns:wps="http://schemas.microsoft.com/office/word/2010/wordprocessingShape" mc:Ignorable="w14 w15 w16se w16cid wp14">
+  <w:abstractNum w:abstractNumId="0" w15:restartNumberingAfterBreak="0">
+    <w:nsid w:val="0EF636A0"/>
+    <w:multiLevelType w:val="hybridMultilevel"/>
+    <w:tmpl w:val="2EE6AE42"/>
+    <w:lvl w:ilvl="0" w:tplc="0409000F">
+      <w:start w:val="1"/>
+      <w:numFmt w:val="decimal"/>
+      <w:lvlText w:val="%1."/>
+      <w:lvlJc w:val="left"/>
+      <w:pPr>
+        <w:ind w:left="720" w:hanging="360"/>
+      </w:pPr>
+      <w:rPr>
+        <w:rFonts w:hint="default"/>
+      </w:rPr>
+    </w:lvl>
+    <w:lvl w:ilvl="1" w:tplc="04090019" w:tentative="1">
+      <w:start w:val="1"/>
+      <w:numFmt w:val="lowerLetter"/>
+      <w:lvlText w:val="%2."/>
+      <w:lvlJc w:val="left"/>
+      <w:pPr>
+        <w:ind w:left="1440" w:hanging="360"/>
+      </w:pPr>
+    </w:lvl>
+    <w:lvl w:ilvl="2" w:tplc="0409001B" w:tentative="1">
+      <w:start w:val="1"/>
+      <w:numFmt w:val="lowerRoman"/>
+      <w:lvlText w:val="%3."/>
+      <w:lvlJc w:val="right"/>
+      <w:pPr>
+        <w:ind w:left="2160" w:hanging="180"/>
+      </w:pPr>
+    </w:lvl>
+    <w:lvl w:ilvl="3" w:tplc="0409000F" w:tentative="1">
+      <w:start w:val="1"/>
+      <w:numFmt w:val="decimal"/>
+      <w:lvlText w:val="%4."/>
+      <w:lvlJc w:val="left"/>
+      <w:pPr>
+        <w:ind w:left="2880" w:hanging="360"/>
+      </w:pPr>
+    </w:lvl>
+    <w:lvl w:ilvl="4" w:tplc="04090019" w:tentative="1">
+      <w:start w:val="1"/>
+      <w:numFmt w:val="lowerLetter"/>
+      <w:lvlText w:val="%5."/>
+      <w:lvlJc w:val="left"/>
+      <w:pPr>
+        <w:ind w:left="3600" w:hanging="360"/>
+      </w:pPr>
+    </w:lvl>
+    <w:lvl w:ilvl="5" w:tplc="0409001B" w:tentative="1">
+      <w:start w:val="1"/>
+      <w:numFmt w:val="lowerRoman"/>
+      <w:lvlText w:val="%6."/>
+      <w:lvlJc w:val="right"/>
+      <w:pPr>
+        <w:ind w:left="4320" w:hanging="180"/>
+      </w:pPr>
+    </w:lvl>
+    <w:lvl w:ilvl="6" w:tplc="0409000F" w:tentative="1">
+      <w:start w:val="1"/>
+      <w:numFmt w:val="decimal"/>
+      <w:lvlText w:val="%7."/>
+      <w:lvlJc w:val="left"/>
+      <w:pPr>
+        <w:ind w:left="5040" w:hanging="360"/>
+      </w:pPr>
+    </w:lvl>
+    <w:lvl w:ilvl="7" w:tplc="04090019" w:tentative="1">
+      <w:start w:val="1"/>
+      <w:numFmt w:val="lowerLetter"/>
+      <w:lvlText w:val="%8."/>
+      <w:lvlJc w:val="left"/>
+      <w:pPr>
+        <w:ind w:left="5760" w:hanging="360"/>
+      </w:pPr>
+    </w:lvl>
+    <w:lvl w:ilvl="8" w:tplc="0409001B" w:tentative="1">
+      <w:start w:val="1"/>
+      <w:numFmt w:val="lowerRoman"/>
+      <w:lvlText w:val="%9."/>
+      <w:lvlJc w:val="right"/>
+      <w:pPr>
+        <w:ind w:left="6480" w:hanging="180"/>
+      </w:pPr>
+    </w:lvl>
+  </w:abstractNum>
+  <w:abstractNum w:abstractNumId="1" w15:restartNumberingAfterBreak="0">
+    <w:nsid w:val="29444A8B"/>
+    <w:multiLevelType w:val="multilevel"/>
+    <w:tmpl w:val="068EDD7E"/>
+    <w:lvl w:ilvl="0">
+      <w:start w:val="1"/>
+      <w:numFmt w:val="bullet"/>
+      <w:lvlText w:val=""/>
+      <w:lvlJc w:val="left"/>
+      <w:pPr>
+        <w:tabs>
+          <w:tab w:val="num" w:pos="720"/>
+        </w:tabs>
+        <w:ind w:left="720" w:hanging="360"/>
+      </w:pPr>
+      <w:rPr>
+        <w:rFonts w:ascii="Symbol" w:hAnsi="Symbol" w:hint="default"/>
+        <w:sz w:val="20"/>
+      </w:rPr>
+    </w:lvl>
+    <w:lvl w:ilvl="1">
+      <w:start w:val="1"/>
+      <w:numFmt w:val="bullet"/>
+      <w:lvlText w:val=""/>
+      <w:lvlJc w:val="left"/>
+      <w:pPr>
+        <w:tabs>
+          <w:tab w:val="num" w:pos="1440"/>
+        </w:tabs>
+        <w:ind w:left="1440" w:hanging="360"/>
+      </w:pPr>
+      <w:rPr>
+        <w:rFonts w:ascii="Symbol" w:hAnsi="Symbol" w:hint="default"/>
+        <w:sz w:val="20"/>
+      </w:rPr>
+    </w:lvl>
+    <w:lvl w:ilvl="2">
+      <w:start w:val="1"/>
+      <w:numFmt w:val="bullet"/>
+      <w:lvlText w:val="o"/>
+      <w:lvlJc w:val="left"/>
+      <w:pPr>
+        <w:tabs>
+          <w:tab w:val="num" w:pos="2160"/>
+        </w:tabs>
+        <w:ind w:left="2160" w:hanging="360"/>
+      </w:pPr>
+      <w:rPr>
+        <w:rFonts w:ascii="Courier New" w:hAnsi="Courier New" w:cs="Times New Roman" w:hint="default"/>
+        <w:sz w:val="20"/>
+      </w:rPr>
+    </w:lvl>
+    <w:lvl w:ilvl="3">
+      <w:start w:val="1"/>
+      <w:numFmt w:val="bullet"/>
+      <w:lvlText w:val=""/>
+      <w:lvlJc w:val="left"/>
+      <w:pPr>
+        <w:tabs>
+          <w:tab w:val="num" w:pos="2880"/>
+        </w:tabs>
+        <w:ind w:left="2880" w:hanging="360"/>
+      </w:pPr>
+      <w:rPr>
+        <w:rFonts w:ascii="Symbol" w:hAnsi="Symbol" w:hint="default"/>
+        <w:sz w:val="20"/>
+      </w:rPr>
+    </w:lvl>
+    <w:lvl w:ilvl="4">
+      <w:start w:val="1"/>
+      <w:numFmt w:val="bullet"/>
+      <w:lvlText w:val=""/>
+      <w:lvlJc w:val="left"/>
+      <w:pPr>
+        <w:tabs>
+          <w:tab w:val="num" w:pos="3600"/>
+        </w:tabs>
+        <w:ind w:left="3600" w:hanging="360"/>
+      </w:pPr>
+      <w:rPr>
+        <w:rFonts w:ascii="Wingdings" w:hAnsi="Wingdings" w:hint="default"/>
+        <w:sz w:val="20"/>
+      </w:rPr>
+    </w:lvl>
+    <w:lvl w:ilvl="5">
+      <w:start w:val="1"/>
+      <w:numFmt w:val="bullet"/>
+      <w:lvlText w:val=""/>
+      <w:lvlJc w:val="left"/>
+      <w:pPr>
+        <w:tabs>
+          <w:tab w:val="num" w:pos="4320"/>
+        </w:tabs>
+        <w:ind w:left="4320" w:hanging="360"/>
+      </w:pPr>
+      <w:rPr>
+        <w:rFonts w:ascii="Wingdings" w:hAnsi="Wingdings" w:hint="default"/>
+        <w:sz w:val="20"/>
+      </w:rPr>
+    </w:lvl>
+    <w:lvl w:ilvl="6">
+      <w:start w:val="1"/>
+      <w:numFmt w:val="bullet"/>
+      <w:lvlText w:val=""/>
+      <w:lvlJc w:val="left"/>
+      <w:pPr>
+        <w:tabs>
+          <w:tab w:val="num" w:pos="5040"/>
+        </w:tabs>
+        <w:ind w:left="5040" w:hanging="360"/>
+      </w:pPr>
+      <w:rPr>
+        <w:rFonts w:ascii="Wingdings" w:hAnsi="Wingdings" w:hint="default"/>
+        <w:sz w:val="20"/>
+      </w:rPr>
+    </w:lvl>
+    <w:lvl w:ilvl="7">
+      <w:start w:val="1"/>
+      <w:numFmt w:val="bullet"/>
+      <w:lvlText w:val=""/>
+      <w:lvlJc w:val="left"/>
+      <w:pPr>
+        <w:tabs>
+          <w:tab w:val="num" w:pos="5760"/>
+        </w:tabs>
+        <w:ind w:left="5760" w:hanging="360"/>
+      </w:pPr>
+      <w:rPr>
+        <w:rFonts w:ascii="Wingdings" w:hAnsi="Wingdings" w:hint="default"/>
+        <w:sz w:val="20"/>
+      </w:rPr>
+    </w:lvl>
+    <w:lvl w:ilvl="8">
+      <w:start w:val="1"/>
+      <w:numFmt w:val="bullet"/>
+      <w:lvlText w:val=""/>
+      <w:lvlJc w:val="left"/>
+      <w:pPr>
+        <w:tabs>
+          <w:tab w:val="num" w:pos="6480"/>
+        </w:tabs>
+        <w:ind w:left="6480" w:hanging="360"/>
+      </w:pPr>
+      <w:rPr>
+        <w:rFonts w:ascii="Wingdings" w:hAnsi="Wingdings" w:hint="default"/>
+        <w:sz w:val="20"/>
+      </w:rPr>
+    </w:lvl>
+  </w:abstractNum>
+  <w:abstractNum w:abstractNumId="2" w15:restartNumberingAfterBreak="0">
+    <w:nsid w:val="2DA00AF3"/>
+    <w:multiLevelType w:val="multilevel"/>
+    <w:tmpl w:val="04090025"/>
+    <w:lvl w:ilvl="0">
+      <w:start w:val="1"/>
+      <w:numFmt w:val="decimal"/>
+      <w:pStyle w:val="Heading1"/>
+      <w:lvlText w:val="%1"/>
+      <w:lvlJc w:val="left"/>
+      <w:pPr>
+        <w:ind w:left="432" w:hanging="432"/>
+      </w:pPr>
+      <w:rPr>
+        <w:rFonts w:hint="default"/>
+      </w:rPr>
+    </w:lvl>
+    <w:lvl w:ilvl="1">
+      <w:start w:val="1"/>
+      <w:numFmt w:val="decimal"/>
+      <w:pStyle w:val="Heading2"/>
+      <w:lvlText w:val="%1.%2"/>
+      <w:lvlJc w:val="left"/>
+      <w:pPr>
+        <w:ind w:left="576" w:hanging="576"/>
+      </w:pPr>
+      <w:rPr>
+        <w:rFonts w:hint="default"/>
+      </w:rPr>
+    </w:lvl>
+    <w:lvl w:ilvl="2">
+      <w:start w:val="1"/>
+      <w:numFmt w:val="decimal"/>
+      <w:pStyle w:val="Heading3"/>
+      <w:lvlText w:val="%1.%2.%3"/>
+      <w:lvlJc w:val="left"/>
+      <w:pPr>
+        <w:ind w:left="720" w:hanging="720"/>
+      </w:pPr>
+      <w:rPr>
+        <w:rFonts w:hint="default"/>
+      </w:rPr>
+    </w:lvl>
+    <w:lvl w:ilvl="3">
+      <w:start w:val="1"/>
+      <w:numFmt w:val="decimal"/>
+      <w:pStyle w:val="Heading4"/>
+      <w:lvlText w:val="%1.%2.%3.%4"/>
+      <w:lvlJc w:val="left"/>
+      <w:pPr>
+        <w:ind w:left="864" w:hanging="864"/>
+      </w:pPr>
+      <w:rPr>
+        <w:rFonts w:hint="default"/>
+      </w:rPr>
+    </w:lvl>
+    <w:lvl w:ilvl="4">
+      <w:start w:val="1"/>
+      <w:numFmt w:val="decimal"/>
+      <w:pStyle w:val="Heading5"/>
+      <w:lvlText w:val="%1.%2.%3.%4.%5"/>
+      <w:lvlJc w:val="left"/>
+      <w:pPr>
+        <w:ind w:left="1008" w:hanging="1008"/>
+      </w:pPr>
+      <w:rPr>
+        <w:rFonts w:hint="default"/>
+      </w:rPr>
+    </w:lvl>
+    <w:lvl w:ilvl="5">
+      <w:start w:val="1"/>
+      <w:numFmt w:val="decimal"/>
+      <w:pStyle w:val="Heading6"/>
+      <w:lvlText w:val="%1.%2.%3.%4.%5.%6"/>
+      <w:lvlJc w:val="left"/>
+      <w:pPr>
+        <w:ind w:left="1152" w:hanging="1152"/>
+      </w:pPr>
+      <w:rPr>
+        <w:rFonts w:hint="default"/>
+      </w:rPr>
+    </w:lvl>
+    <w:lvl w:ilvl="6">
+      <w:start w:val="1"/>
+      <w:numFmt w:val="decimal"/>
+      <w:pStyle w:val="Heading7"/>
+      <w:lvlText w:val="%1.%2.%3.%4.%5.%6.%7"/>
+      <w:lvlJc w:val="left"/>
+      <w:pPr>
+        <w:ind w:left="1296" w:hanging="1296"/>
+      </w:pPr>
+      <w:rPr>
+        <w:rFonts w:hint="default"/>
+      </w:rPr>
+    </w:lvl>
+    <w:lvl w:ilvl="7">
+      <w:start w:val="1"/>
+      <w:numFmt w:val="decimal"/>
+      <w:pStyle w:val="Heading8"/>
+      <w:lvlText w:val="%1.%2.%3.%4.%5.%6.%7.%8"/>
+      <w:lvlJc w:val="left"/>
+      <w:pPr>
+        <w:ind w:left="1440" w:hanging="1440"/>
+      </w:pPr>
+      <w:rPr>
+        <w:rFonts w:hint="default"/>
+      </w:rPr>
+    </w:lvl>
+    <w:lvl w:ilvl="8">
+      <w:start w:val="1"/>
+      <w:numFmt w:val="decimal"/>
+      <w:pStyle w:val="Heading9"/>
+      <w:lvlText w:val="%1.%2.%3.%4.%5.%6.%7.%8.%9"/>
+      <w:lvlJc w:val="left"/>
+      <w:pPr>
+        <w:ind w:left="1584" w:hanging="1584"/>
+      </w:pPr>
+      <w:rPr>
+        <w:rFonts w:hint="default"/>
+      </w:rPr>
+    </w:lvl>
+  </w:abstractNum>
+  <w:abstractNum w:abstractNumId="3" w15:restartNumberingAfterBreak="0">
+    <w:nsid w:val="3F491FE1"/>
+    <w:multiLevelType w:val="hybridMultilevel"/>
+    <w:tmpl w:val="415A90F2"/>
+    <w:lvl w:ilvl="0" w:tplc="0409000F">
+      <w:start w:val="1"/>
+      <w:numFmt w:val="decimal"/>
+      <w:lvlText w:val="%1."/>
+      <w:lvlJc w:val="left"/>
+      <w:pPr>
+        <w:ind w:left="720" w:hanging="360"/>
+      </w:pPr>
+      <w:rPr>
+        <w:rFonts w:hint="default"/>
+      </w:rPr>
+    </w:lvl>
+    <w:lvl w:ilvl="1" w:tplc="04090019" w:tentative="1">
+      <w:start w:val="1"/>
+      <w:numFmt w:val="lowerLetter"/>
+      <w:lvlText w:val="%2."/>
+      <w:lvlJc w:val="left"/>
+      <w:pPr>
+        <w:ind w:left="1440" w:hanging="360"/>
+      </w:pPr>
+    </w:lvl>
+    <w:lvl w:ilvl="2" w:tplc="0409001B" w:tentative="1">
+      <w:start w:val="1"/>
+      <w:numFmt w:val="lowerRoman"/>
+      <w:lvlText w:val="%3."/>
+      <w:lvlJc w:val="right"/>
+      <w:pPr>
+        <w:ind w:left="2160" w:hanging="180"/>
+      </w:pPr>
+    </w:lvl>
+    <w:lvl w:ilvl="3" w:tplc="0409000F" w:tentative="1">
+      <w:start w:val="1"/>
+      <w:numFmt w:val="decimal"/>
+      <w:lvlText w:val="%4."/>
+      <w:lvlJc w:val="left"/>
+      <w:pPr>
+        <w:ind w:left="2880" w:hanging="360"/>
+      </w:pPr>
+    </w:lvl>
+    <w:lvl w:ilvl="4" w:tplc="04090019" w:tentative="1">
+      <w:start w:val="1"/>
+      <w:numFmt w:val="lowerLetter"/>
+      <w:lvlText w:val="%5."/>
+      <w:lvlJc w:val="left"/>
+      <w:pPr>
+        <w:ind w:left="3600" w:hanging="360"/>
+      </w:pPr>
+    </w:lvl>
+    <w:lvl w:ilvl="5" w:tplc="0409001B" w:tentative="1">
+      <w:start w:val="1"/>
+      <w:numFmt w:val="lowerRoman"/>
+      <w:lvlText w:val="%6."/>
+      <w:lvlJc w:val="right"/>
+      <w:pPr>
+        <w:ind w:left="4320" w:hanging="180"/>
+      </w:pPr>
+    </w:lvl>
+    <w:lvl w:ilvl="6" w:tplc="0409000F" w:tentative="1">
+      <w:start w:val="1"/>
+      <w:numFmt w:val="decimal"/>
+      <w:lvlText w:val="%7."/>
+      <w:lvlJc w:val="left"/>
+      <w:pPr>
+        <w:ind w:left="5040" w:hanging="360"/>
+      </w:pPr>
+    </w:lvl>
+    <w:lvl w:ilvl="7" w:tplc="04090019" w:tentative="1">
+      <w:start w:val="1"/>
+      <w:numFmt w:val="lowerLetter"/>
+      <w:lvlText w:val="%8."/>
+      <w:lvlJc w:val="left"/>
+      <w:pPr>
+        <w:ind w:left="5760" w:hanging="360"/>
+      </w:pPr>
+    </w:lvl>
+    <w:lvl w:ilvl="8" w:tplc="0409001B" w:tentative="1">
+      <w:start w:val="1"/>
+      <w:numFmt w:val="lowerRoman"/>
+      <w:lvlText w:val="%9."/>
+      <w:lvlJc w:val="right"/>
+      <w:pPr>
+        <w:ind w:left="6480" w:hanging="180"/>
+      </w:pPr>
+    </w:lvl>
+  </w:abstractNum>
+  <w:abstractNum w:abstractNumId="4" w15:restartNumberingAfterBreak="0">
+    <w:nsid w:val="5C1E306D"/>
+    <w:multiLevelType w:val="multilevel"/>
+    <w:tmpl w:val="1FC0884C"/>
+    <w:lvl w:ilvl="0">
+      <w:start w:val="1"/>
+      <w:numFmt w:val="upperLetter"/>
+      <w:suff w:val="nothing"/>
+      <w:lvlText w:val="Appendix %1.  "/>
+      <w:lvlJc w:val="left"/>
+      <w:pPr>
+        <w:ind w:left="1872" w:hanging="1872"/>
+      </w:pPr>
+      <w:rPr>
+        <w:rFonts w:ascii="Arial Narrow" w:hAnsi="Arial Narrow" w:cs="Times New Roman" w:hint="default"/>
+        <w:b/>
+        <w:i w:val="0"/>
+        <w:sz w:val="36"/>
+      </w:rPr>
+    </w:lvl>
+    <w:lvl w:ilvl="1">
+      <w:start w:val="1"/>
+      <w:numFmt w:val="decimal"/>
+      <w:lvlText w:val="%1.%2"/>
+      <w:lvlJc w:val="left"/>
+      <w:pPr>
+        <w:tabs>
+          <w:tab w:val="num" w:pos="720"/>
+        </w:tabs>
+        <w:ind w:left="720" w:hanging="720"/>
+      </w:pPr>
+      <w:rPr>
+        <w:rFonts w:ascii="Arial Narrow" w:hAnsi="Arial Narrow" w:cs="Times New Roman" w:hint="default"/>
+        <w:b/>
+        <w:i w:val="0"/>
+        <w:sz w:val="32"/>
+      </w:rPr>
+    </w:lvl>
+    <w:lvl w:ilvl="2">
+      <w:start w:val="1"/>
+      <w:numFmt w:val="decimal"/>
+      <w:lvlText w:val="%1.%2.%3"/>
+      <w:lvlJc w:val="left"/>
+      <w:pPr>
+        <w:tabs>
+          <w:tab w:val="num" w:pos="1008"/>
+        </w:tabs>
+        <w:ind w:left="1008" w:hanging="1008"/>
+      </w:pPr>
+      <w:rPr>
+        <w:rFonts w:ascii="Arial Narrow" w:hAnsi="Arial Narrow" w:cs="Times New Roman" w:hint="default"/>
+        <w:b/>
+        <w:i w:val="0"/>
+        <w:sz w:val="28"/>
+      </w:rPr>
+    </w:lvl>
+    <w:lvl w:ilvl="3">
+      <w:start w:val="1"/>
+      <w:numFmt w:val="decimal"/>
+      <w:lvlText w:val="%1.%2.%3.%4"/>
+      <w:lvlJc w:val="left"/>
+      <w:pPr>
+        <w:tabs>
+          <w:tab w:val="num" w:pos="1008"/>
+        </w:tabs>
+        <w:ind w:left="1008" w:hanging="1008"/>
+      </w:pPr>
+      <w:rPr>
+        <w:rFonts w:ascii="Arial Narrow" w:hAnsi="Arial Narrow" w:cs="Times New Roman" w:hint="default"/>
+        <w:b/>
+        <w:i w:val="0"/>
+        <w:sz w:val="26"/>
+      </w:rPr>
+    </w:lvl>
+    <w:lvl w:ilvl="4">
+      <w:start w:val="1"/>
+      <w:numFmt w:val="decimal"/>
+      <w:lvlText w:val="%5%4"/>
+      <w:lvlJc w:val="left"/>
+      <w:pPr>
+        <w:tabs>
+          <w:tab w:val="num" w:pos="1224"/>
+        </w:tabs>
+        <w:ind w:left="1224" w:hanging="1224"/>
+      </w:pPr>
+      <w:rPr>
+        <w:rFonts w:ascii="Arial Narrow" w:hAnsi="Arial Narrow" w:hint="default"/>
+        <w:b w:val="0"/>
+        <w:i/>
+        <w:sz w:val="26"/>
+      </w:rPr>
+    </w:lvl>
+    <w:lvl w:ilvl="5">
+      <w:start w:val="1"/>
+      <w:numFmt w:val="none"/>
+      <w:lvlText w:val=""/>
+      <w:lvlJc w:val="left"/>
+      <w:pPr>
+        <w:tabs>
+          <w:tab w:val="num" w:pos="2160"/>
+        </w:tabs>
+        <w:ind w:left="2160" w:hanging="360"/>
+      </w:pPr>
+      <w:rPr>
+        <w:rFonts w:ascii="Arial Narrow" w:hAnsi="Arial Narrow" w:hint="default"/>
+        <w:sz w:val="24"/>
+      </w:rPr>
+    </w:lvl>
+    <w:lvl w:ilvl="6">
+      <w:start w:val="1"/>
+      <w:numFmt w:val="none"/>
+      <w:lvlText w:val=""/>
+      <w:lvlJc w:val="left"/>
+      <w:pPr>
+        <w:tabs>
+          <w:tab w:val="num" w:pos="2520"/>
+        </w:tabs>
+        <w:ind w:left="2520" w:hanging="360"/>
+      </w:pPr>
+      <w:rPr>
+        <w:rFonts w:hint="default"/>
+      </w:rPr>
+    </w:lvl>
+    <w:lvl w:ilvl="7">
+      <w:start w:val="1"/>
+      <w:numFmt w:val="none"/>
+      <w:lvlText w:val=""/>
+      <w:lvlJc w:val="left"/>
+      <w:pPr>
+        <w:tabs>
+          <w:tab w:val="num" w:pos="2880"/>
+        </w:tabs>
+        <w:ind w:left="2880" w:hanging="360"/>
+      </w:pPr>
+      <w:rPr>
+        <w:rFonts w:hint="default"/>
+      </w:rPr>
+    </w:lvl>
+    <w:lvl w:ilvl="8">
+      <w:start w:val="1"/>
+      <w:numFmt w:val="none"/>
+      <w:lvlText w:val=""/>
+      <w:lvlJc w:val="left"/>
+      <w:pPr>
+        <w:tabs>
+          <w:tab w:val="num" w:pos="3240"/>
+        </w:tabs>
+        <w:ind w:left="3240" w:hanging="360"/>
+      </w:pPr>
+      <w:rPr>
+        <w:rFonts w:hint="default"/>
+      </w:rPr>
+    </w:lvl>
+  </w:abstractNum>
+  <w:abstractNum w:abstractNumId="5" w15:restartNumberingAfterBreak="0">
+    <w:nsid w:val="65E37802"/>
+    <w:multiLevelType w:val="multilevel"/>
+    <w:tmpl w:val="71CAD3B0"/>
+    <w:lvl w:ilvl="0">
+      <w:start w:val="1"/>
+      <w:numFmt w:val="bullet"/>
+      <w:lvlText w:val=""/>
+      <w:lvlJc w:val="left"/>
+      <w:pPr>
+        <w:tabs>
+          <w:tab w:val="num" w:pos="720"/>
+        </w:tabs>
+        <w:ind w:left="720" w:hanging="360"/>
+      </w:pPr>
+      <w:rPr>
+        <w:rFonts w:ascii="Symbol" w:hAnsi="Symbol" w:hint="default"/>
+        <w:sz w:val="20"/>
+      </w:rPr>
+    </w:lvl>
+    <w:lvl w:ilvl="1">
+      <w:start w:val="1"/>
+      <w:numFmt w:val="bullet"/>
+      <w:lvlText w:val=""/>
+      <w:lvlJc w:val="left"/>
+      <w:pPr>
+        <w:tabs>
+          <w:tab w:val="num" w:pos="1440"/>
+        </w:tabs>
+        <w:ind w:left="1440" w:hanging="360"/>
+      </w:pPr>
+      <w:rPr>
+        <w:rFonts w:ascii="Symbol" w:hAnsi="Symbol" w:hint="default"/>
+        <w:sz w:val="20"/>
+      </w:rPr>
+    </w:lvl>
+    <w:lvl w:ilvl="2">
+      <w:start w:val="1"/>
+      <w:numFmt w:val="bullet"/>
+      <w:lvlText w:val=""/>
+      <w:lvlJc w:val="left"/>
+      <w:pPr>
+        <w:tabs>
+          <w:tab w:val="num" w:pos="2160"/>
+        </w:tabs>
+        <w:ind w:left="2160" w:hanging="360"/>
+      </w:pPr>
+      <w:rPr>
+        <w:rFonts w:ascii="Symbol" w:hAnsi="Symbol" w:hint="default"/>
+        <w:sz w:val="20"/>
+      </w:rPr>
+    </w:lvl>
+    <w:lvl w:ilvl="3">
+      <w:start w:val="1"/>
+      <w:numFmt w:val="bullet"/>
+      <w:lvlText w:val=""/>
+      <w:lvlJc w:val="left"/>
+      <w:pPr>
+        <w:tabs>
+          <w:tab w:val="num" w:pos="2880"/>
+        </w:tabs>
+        <w:ind w:left="2880" w:hanging="360"/>
+      </w:pPr>
+      <w:rPr>
+        <w:rFonts w:ascii="Symbol" w:hAnsi="Symbol" w:hint="default"/>
+        <w:sz w:val="20"/>
+      </w:rPr>
+    </w:lvl>
+    <w:lvl w:ilvl="4">
+      <w:start w:val="1"/>
+      <w:numFmt w:val="bullet"/>
+      <w:lvlText w:val=""/>
+      <w:lvlJc w:val="left"/>
+      <w:pPr>
+        <w:tabs>
+          <w:tab w:val="num" w:pos="3600"/>
+        </w:tabs>
+        <w:ind w:left="3600" w:hanging="360"/>
+      </w:pPr>
+      <w:rPr>
+        <w:rFonts w:ascii="Symbol" w:hAnsi="Symbol" w:hint="default"/>
+        <w:sz w:val="20"/>
+      </w:rPr>
+    </w:lvl>
+    <w:lvl w:ilvl="5" w:tentative="1">
+      <w:start w:val="1"/>
+      <w:numFmt w:val="bullet"/>
+      <w:lvlText w:val=""/>
+      <w:lvlJc w:val="left"/>
+      <w:pPr>
+        <w:tabs>
+          <w:tab w:val="num" w:pos="4320"/>
+        </w:tabs>
+        <w:ind w:left="4320" w:hanging="360"/>
+      </w:pPr>
+      <w:rPr>
+        <w:rFonts w:ascii="Wingdings" w:hAnsi="Wingdings" w:hint="default"/>
+        <w:sz w:val="20"/>
+      </w:rPr>
+    </w:lvl>
+    <w:lvl w:ilvl="6" w:tentative="1">
+      <w:start w:val="1"/>
+      <w:numFmt w:val="bullet"/>
+      <w:lvlText w:val=""/>
+      <w:lvlJc w:val="left"/>
+      <w:pPr>
+        <w:tabs>
+          <w:tab w:val="num" w:pos="5040"/>
+        </w:tabs>
+        <w:ind w:left="5040" w:hanging="360"/>
+      </w:pPr>
+      <w:rPr>
+        <w:rFonts w:ascii="Wingdings" w:hAnsi="Wingdings" w:hint="default"/>
+        <w:sz w:val="20"/>
+      </w:rPr>
+    </w:lvl>
+    <w:lvl w:ilvl="7" w:tentative="1">
+      <w:start w:val="1"/>
+      <w:numFmt w:val="bullet"/>
+      <w:lvlText w:val=""/>
+      <w:lvlJc w:val="left"/>
+      <w:pPr>
+        <w:tabs>
+          <w:tab w:val="num" w:pos="5760"/>
+        </w:tabs>
+        <w:ind w:left="5760" w:hanging="360"/>
+      </w:pPr>
+      <w:rPr>
+        <w:rFonts w:ascii="Wingdings" w:hAnsi="Wingdings" w:hint="default"/>
+        <w:sz w:val="20"/>
+      </w:rPr>
+    </w:lvl>
+    <w:lvl w:ilvl="8" w:tentative="1">
+      <w:start w:val="1"/>
+      <w:numFmt w:val="bullet"/>
+      <w:lvlText w:val=""/>
+      <w:lvlJc w:val="left"/>
+      <w:pPr>
+        <w:tabs>
+          <w:tab w:val="num" w:pos="6480"/>
+        </w:tabs>
+        <w:ind w:left="6480" w:hanging="360"/>
+      </w:pPr>
+      <w:rPr>
+        <w:rFonts w:ascii="Wingdings" w:hAnsi="Wingdings" w:hint="default"/>
+        <w:sz w:val="20"/>
+      </w:rPr>
+    </w:lvl>
+  </w:abstractNum>
+  <w:abstractNum w:abstractNumId="6" w15:restartNumberingAfterBreak="0">
+    <w:nsid w:val="6ACF4F5F"/>
+    <w:multiLevelType w:val="multilevel"/>
+    <w:tmpl w:val="5576F196"/>
+    <w:lvl w:ilvl="0">
+      <w:start w:val="1"/>
+      <w:numFmt w:val="decimal"/>
+      <w:lvlText w:val="%1"/>
+      <w:lvlJc w:val="left"/>
+      <w:pPr>
+        <w:ind w:left="432" w:hanging="432"/>
+      </w:pPr>
+      <w:rPr>
+        <w:rFonts w:hint="default"/>
+      </w:rPr>
+    </w:lvl>
+    <w:lvl w:ilvl="1">
+      <w:start w:val="1"/>
+      <w:numFmt w:val="decimal"/>
+      <w:lvlText w:val="%1.%2"/>
+      <w:lvlJc w:val="left"/>
+      <w:pPr>
+        <w:ind w:left="576" w:hanging="576"/>
+      </w:pPr>
+      <w:rPr>
+        <w:rFonts w:hint="default"/>
+      </w:rPr>
+    </w:lvl>
+    <w:lvl w:ilvl="2">
+      <w:start w:val="1"/>
+      <w:numFmt w:val="bullet"/>
+      <w:lvlText w:val=""/>
+      <w:lvlJc w:val="left"/>
+      <w:pPr>
+        <w:ind w:left="720" w:hanging="720"/>
+      </w:pPr>
+      <w:rPr>
+        <w:rFonts w:ascii="Symbol" w:hAnsi="Symbol" w:hint="default"/>
+      </w:rPr>
+    </w:lvl>
+    <w:lvl w:ilvl="3">
+      <w:start w:val="1"/>
+      <w:numFmt w:val="decimal"/>
+      <w:lvlText w:val="%1.%2.%3.%4"/>
+      <w:lvlJc w:val="left"/>
+      <w:pPr>
+        <w:ind w:left="864" w:hanging="864"/>
+      </w:pPr>
+      <w:rPr>
+        <w:rFonts w:hint="default"/>
+      </w:rPr>
+    </w:lvl>
+    <w:lvl w:ilvl="4">
+      <w:start w:val="1"/>
+      <w:numFmt w:val="decimal"/>
+      <w:lvlText w:val="%1.%2.%3.%4.%5"/>
+      <w:lvlJc w:val="left"/>
+      <w:pPr>
+        <w:ind w:left="1008" w:hanging="1008"/>
+      </w:pPr>
+      <w:rPr>
+        <w:rFonts w:hint="default"/>
+      </w:rPr>
+    </w:lvl>
+    <w:lvl w:ilvl="5">
+      <w:start w:val="1"/>
+      <w:numFmt w:val="decimal"/>
+      <w:lvlText w:val="%1.%2.%3.%4.%5.%6"/>
+      <w:lvlJc w:val="left"/>
+      <w:pPr>
+        <w:ind w:left="1152" w:hanging="1152"/>
+      </w:pPr>
+      <w:rPr>
+        <w:rFonts w:hint="default"/>
+      </w:rPr>
+    </w:lvl>
+    <w:lvl w:ilvl="6">
+      <w:start w:val="1"/>
+      <w:numFmt w:val="decimal"/>
+      <w:lvlText w:val="%1.%2.%3.%4.%5.%6.%7"/>
+      <w:lvlJc w:val="left"/>
+      <w:pPr>
+        <w:ind w:left="1296" w:hanging="1296"/>
+      </w:pPr>
+      <w:rPr>
+        <w:rFonts w:hint="default"/>
+      </w:rPr>
+    </w:lvl>
+    <w:lvl w:ilvl="7">
+      <w:start w:val="1"/>
+      <w:numFmt w:val="decimal"/>
+      <w:lvlText w:val="%1.%2.%3.%4.%5.%6.%7.%8"/>
+      <w:lvlJc w:val="left"/>
+      <w:pPr>
+        <w:ind w:left="1440" w:hanging="1440"/>
+      </w:pPr>
+      <w:rPr>
+        <w:rFonts w:hint="default"/>
+      </w:rPr>
+    </w:lvl>
+    <w:lvl w:ilvl="8">
+      <w:start w:val="1"/>
+      <w:numFmt w:val="decimal"/>
+      <w:lvlText w:val="%1.%2.%3.%4.%5.%6.%7.%8.%9"/>
+      <w:lvlJc w:val="left"/>
+      <w:pPr>
+        <w:ind w:left="1584" w:hanging="1584"/>
+      </w:pPr>
+      <w:rPr>
+        <w:rFonts w:hint="default"/>
+      </w:rPr>
+    </w:lvl>
+  </w:abstractNum>
+  <w:num w:numId="1">
+    <w:abstractNumId w:val="2"/>
+  </w:num>
+  <w:num w:numId="2">
+    <w:abstractNumId w:val="0"/>
+  </w:num>
+  <w:num w:numId="3">
+    <w:abstractNumId w:val="4"/>
+  </w:num>
+  <w:num w:numId="4">
+    <w:abstractNumId w:val="5"/>
+  </w:num>
+  <w:num w:numId="5">
+    <w:abstractNumId w:val="5"/>
+    <w:lvlOverride w:ilvl="3">
+      <w:lvl w:ilvl="3">
+        <w:numFmt w:val="bullet"/>
+        <w:lvlText w:val="o"/>
+        <w:lvlJc w:val="left"/>
+        <w:pPr>
+          <w:tabs>
+            <w:tab w:val="num" w:pos="2880"/>
+          </w:tabs>
+          <w:ind w:left="2880" w:hanging="360"/>
+        </w:pPr>
+        <w:rPr>
+          <w:rFonts w:ascii="Courier New" w:hAnsi="Courier New" w:hint="default"/>
+          <w:sz w:val="20"/>
+        </w:rPr>
+      </w:lvl>
+    </w:lvlOverride>
+  </w:num>
+  <w:num w:numId="6">
+    <w:abstractNumId w:val="5"/>
+    <w:lvlOverride w:ilvl="3">
+      <w:lvl w:ilvl="3">
+        <w:numFmt w:val="bullet"/>
+        <w:lvlText w:val=""/>
+        <w:lvlJc w:val="left"/>
+        <w:pPr>
+          <w:tabs>
+            <w:tab w:val="num" w:pos="2880"/>
+          </w:tabs>
+          <w:ind w:left="2880" w:hanging="360"/>
+        </w:pPr>
+        <w:rPr>
+          <w:rFonts w:ascii="Symbol" w:hAnsi="Symbol" w:hint="default"/>
+          <w:sz w:val="20"/>
+        </w:rPr>
+      </w:lvl>
+    </w:lvlOverride>
+  </w:num>
+  <w:num w:numId="7">
+    <w:abstractNumId w:val="6"/>
+  </w:num>
+  <w:num w:numId="8">
+    <w:abstractNumId w:val="1"/>
+  </w:num>
+  <w:num w:numId="9">
+    <w:abstractNumId w:val="3"/>
+  </w:num>
+</w:numbering>
 </file>
 
 <file path=word/styles.xml><?xml version="1.0" encoding="utf-8"?>
@@ -414,6 +2344,241 @@
     <w:name w:val="Normal"/>
     <w:qFormat/>
   </w:style>
+  <w:style w:type="paragraph" w:styleId="Heading1">
+    <w:name w:val="heading 1"/>
+    <w:basedOn w:val="Normal"/>
+    <w:next w:val="Normal"/>
+    <w:link w:val="Heading1Char"/>
+    <w:uiPriority w:val="9"/>
+    <w:qFormat/>
+    <w:rsid w:val="00DD2AB6"/>
+    <w:pPr>
+      <w:keepNext/>
+      <w:keepLines/>
+      <w:numPr>
+        <w:numId w:val="1"/>
+      </w:numPr>
+      <w:spacing w:before="240" w:after="0"/>
+      <w:outlineLvl w:val="0"/>
+    </w:pPr>
+    <w:rPr>
+      <w:rFonts w:asciiTheme="majorHAnsi" w:eastAsiaTheme="majorEastAsia" w:hAnsiTheme="majorHAnsi" w:cstheme="majorBidi"/>
+      <w:color w:val="365F91" w:themeColor="accent1" w:themeShade="BF"/>
+      <w:sz w:val="32"/>
+      <w:szCs w:val="32"/>
+    </w:rPr>
+  </w:style>
+  <w:style w:type="paragraph" w:styleId="Heading2">
+    <w:name w:val="heading 2"/>
+    <w:basedOn w:val="Normal"/>
+    <w:next w:val="Normal"/>
+    <w:link w:val="Heading2Char"/>
+    <w:uiPriority w:val="9"/>
+    <w:unhideWhenUsed/>
+    <w:qFormat/>
+    <w:rsid w:val="00DD2AB6"/>
+    <w:pPr>
+      <w:keepNext/>
+      <w:keepLines/>
+      <w:numPr>
+        <w:ilvl w:val="1"/>
+        <w:numId w:val="1"/>
+      </w:numPr>
+      <w:spacing w:before="40" w:after="0"/>
+      <w:outlineLvl w:val="1"/>
+    </w:pPr>
+    <w:rPr>
+      <w:rFonts w:asciiTheme="majorHAnsi" w:eastAsiaTheme="majorEastAsia" w:hAnsiTheme="majorHAnsi" w:cstheme="majorBidi"/>
+      <w:color w:val="365F91" w:themeColor="accent1" w:themeShade="BF"/>
+      <w:sz w:val="26"/>
+      <w:szCs w:val="26"/>
+    </w:rPr>
+  </w:style>
+  <w:style w:type="paragraph" w:styleId="Heading3">
+    <w:name w:val="heading 3"/>
+    <w:basedOn w:val="Normal"/>
+    <w:next w:val="Normal"/>
+    <w:link w:val="Heading3Char"/>
+    <w:uiPriority w:val="9"/>
+    <w:unhideWhenUsed/>
+    <w:qFormat/>
+    <w:rsid w:val="002B6F8C"/>
+    <w:pPr>
+      <w:keepNext/>
+      <w:keepLines/>
+      <w:numPr>
+        <w:ilvl w:val="2"/>
+        <w:numId w:val="1"/>
+      </w:numPr>
+      <w:spacing w:before="40" w:after="0"/>
+      <w:outlineLvl w:val="2"/>
+    </w:pPr>
+    <w:rPr>
+      <w:rFonts w:asciiTheme="majorHAnsi" w:eastAsiaTheme="majorEastAsia" w:hAnsiTheme="majorHAnsi" w:cstheme="majorBidi"/>
+      <w:color w:val="243F60" w:themeColor="accent1" w:themeShade="7F"/>
+      <w:sz w:val="24"/>
+      <w:szCs w:val="24"/>
+    </w:rPr>
+  </w:style>
+  <w:style w:type="paragraph" w:styleId="Heading4">
+    <w:name w:val="heading 4"/>
+    <w:basedOn w:val="Normal"/>
+    <w:next w:val="Normal"/>
+    <w:link w:val="Heading4Char"/>
+    <w:uiPriority w:val="9"/>
+    <w:unhideWhenUsed/>
+    <w:qFormat/>
+    <w:rsid w:val="002B6F8C"/>
+    <w:pPr>
+      <w:keepNext/>
+      <w:keepLines/>
+      <w:numPr>
+        <w:ilvl w:val="3"/>
+        <w:numId w:val="1"/>
+      </w:numPr>
+      <w:spacing w:before="40" w:after="0"/>
+      <w:outlineLvl w:val="3"/>
+    </w:pPr>
+    <w:rPr>
+      <w:rFonts w:asciiTheme="majorHAnsi" w:eastAsiaTheme="majorEastAsia" w:hAnsiTheme="majorHAnsi" w:cstheme="majorBidi"/>
+      <w:i/>
+      <w:iCs/>
+      <w:color w:val="365F91" w:themeColor="accent1" w:themeShade="BF"/>
+    </w:rPr>
+  </w:style>
+  <w:style w:type="paragraph" w:styleId="Heading5">
+    <w:name w:val="heading 5"/>
+    <w:basedOn w:val="Normal"/>
+    <w:next w:val="Normal"/>
+    <w:link w:val="Heading5Char"/>
+    <w:uiPriority w:val="9"/>
+    <w:semiHidden/>
+    <w:unhideWhenUsed/>
+    <w:qFormat/>
+    <w:rsid w:val="002B6F8C"/>
+    <w:pPr>
+      <w:keepNext/>
+      <w:keepLines/>
+      <w:numPr>
+        <w:ilvl w:val="4"/>
+        <w:numId w:val="1"/>
+      </w:numPr>
+      <w:spacing w:before="40" w:after="0"/>
+      <w:outlineLvl w:val="4"/>
+    </w:pPr>
+    <w:rPr>
+      <w:rFonts w:asciiTheme="majorHAnsi" w:eastAsiaTheme="majorEastAsia" w:hAnsiTheme="majorHAnsi" w:cstheme="majorBidi"/>
+      <w:color w:val="365F91" w:themeColor="accent1" w:themeShade="BF"/>
+    </w:rPr>
+  </w:style>
+  <w:style w:type="paragraph" w:styleId="Heading6">
+    <w:name w:val="heading 6"/>
+    <w:basedOn w:val="Normal"/>
+    <w:next w:val="Normal"/>
+    <w:link w:val="Heading6Char"/>
+    <w:uiPriority w:val="9"/>
+    <w:semiHidden/>
+    <w:unhideWhenUsed/>
+    <w:qFormat/>
+    <w:rsid w:val="002B6F8C"/>
+    <w:pPr>
+      <w:keepNext/>
+      <w:keepLines/>
+      <w:numPr>
+        <w:ilvl w:val="5"/>
+        <w:numId w:val="1"/>
+      </w:numPr>
+      <w:spacing w:before="40" w:after="0"/>
+      <w:outlineLvl w:val="5"/>
+    </w:pPr>
+    <w:rPr>
+      <w:rFonts w:asciiTheme="majorHAnsi" w:eastAsiaTheme="majorEastAsia" w:hAnsiTheme="majorHAnsi" w:cstheme="majorBidi"/>
+      <w:color w:val="243F60" w:themeColor="accent1" w:themeShade="7F"/>
+    </w:rPr>
+  </w:style>
+  <w:style w:type="paragraph" w:styleId="Heading7">
+    <w:name w:val="heading 7"/>
+    <w:basedOn w:val="Normal"/>
+    <w:next w:val="Normal"/>
+    <w:link w:val="Heading7Char"/>
+    <w:uiPriority w:val="9"/>
+    <w:semiHidden/>
+    <w:unhideWhenUsed/>
+    <w:qFormat/>
+    <w:rsid w:val="002B6F8C"/>
+    <w:pPr>
+      <w:keepNext/>
+      <w:keepLines/>
+      <w:numPr>
+        <w:ilvl w:val="6"/>
+        <w:numId w:val="1"/>
+      </w:numPr>
+      <w:spacing w:before="40" w:after="0"/>
+      <w:outlineLvl w:val="6"/>
+    </w:pPr>
+    <w:rPr>
+      <w:rFonts w:asciiTheme="majorHAnsi" w:eastAsiaTheme="majorEastAsia" w:hAnsiTheme="majorHAnsi" w:cstheme="majorBidi"/>
+      <w:i/>
+      <w:iCs/>
+      <w:color w:val="243F60" w:themeColor="accent1" w:themeShade="7F"/>
+    </w:rPr>
+  </w:style>
+  <w:style w:type="paragraph" w:styleId="Heading8">
+    <w:name w:val="heading 8"/>
+    <w:basedOn w:val="Normal"/>
+    <w:next w:val="Normal"/>
+    <w:link w:val="Heading8Char"/>
+    <w:uiPriority w:val="9"/>
+    <w:semiHidden/>
+    <w:unhideWhenUsed/>
+    <w:qFormat/>
+    <w:rsid w:val="002B6F8C"/>
+    <w:pPr>
+      <w:keepNext/>
+      <w:keepLines/>
+      <w:numPr>
+        <w:ilvl w:val="7"/>
+        <w:numId w:val="1"/>
+      </w:numPr>
+      <w:spacing w:before="40" w:after="0"/>
+      <w:outlineLvl w:val="7"/>
+    </w:pPr>
+    <w:rPr>
+      <w:rFonts w:asciiTheme="majorHAnsi" w:eastAsiaTheme="majorEastAsia" w:hAnsiTheme="majorHAnsi" w:cstheme="majorBidi"/>
+      <w:color w:val="272727" w:themeColor="text1" w:themeTint="D8"/>
+      <w:sz w:val="21"/>
+      <w:szCs w:val="21"/>
+    </w:rPr>
+  </w:style>
+  <w:style w:type="paragraph" w:styleId="Heading9">
+    <w:name w:val="heading 9"/>
+    <w:basedOn w:val="Normal"/>
+    <w:next w:val="Normal"/>
+    <w:link w:val="Heading9Char"/>
+    <w:uiPriority w:val="9"/>
+    <w:semiHidden/>
+    <w:unhideWhenUsed/>
+    <w:qFormat/>
+    <w:rsid w:val="002B6F8C"/>
+    <w:pPr>
+      <w:keepNext/>
+      <w:keepLines/>
+      <w:numPr>
+        <w:ilvl w:val="8"/>
+        <w:numId w:val="1"/>
+      </w:numPr>
+      <w:spacing w:before="40" w:after="0"/>
+      <w:outlineLvl w:val="8"/>
+    </w:pPr>
+    <w:rPr>
+      <w:rFonts w:asciiTheme="majorHAnsi" w:eastAsiaTheme="majorEastAsia" w:hAnsiTheme="majorHAnsi" w:cstheme="majorBidi"/>
+      <w:i/>
+      <w:iCs/>
+      <w:color w:val="272727" w:themeColor="text1" w:themeTint="D8"/>
+      <w:sz w:val="21"/>
+      <w:szCs w:val="21"/>
+    </w:rPr>
+  </w:style>
   <w:style w:type="character" w:default="1" w:styleId="DefaultParagraphFont">
     <w:name w:val="Default Paragraph Font"/>
     <w:uiPriority w:val="1"/>
@@ -440,6 +2605,379 @@
     <w:uiPriority w:val="99"/>
     <w:semiHidden/>
     <w:unhideWhenUsed/>
+  </w:style>
+  <w:style w:type="paragraph" w:styleId="Title">
+    <w:name w:val="Title"/>
+    <w:basedOn w:val="Normal"/>
+    <w:next w:val="Normal"/>
+    <w:link w:val="TitleChar"/>
+    <w:uiPriority w:val="10"/>
+    <w:qFormat/>
+    <w:rsid w:val="00DD2AB6"/>
+    <w:pPr>
+      <w:spacing w:after="0" w:line="240" w:lineRule="auto"/>
+      <w:contextualSpacing/>
+    </w:pPr>
+    <w:rPr>
+      <w:rFonts w:asciiTheme="majorHAnsi" w:eastAsiaTheme="majorEastAsia" w:hAnsiTheme="majorHAnsi" w:cstheme="majorBidi"/>
+      <w:spacing w:val="-10"/>
+      <w:kern w:val="28"/>
+      <w:sz w:val="56"/>
+      <w:szCs w:val="56"/>
+    </w:rPr>
+  </w:style>
+  <w:style w:type="character" w:customStyle="1" w:styleId="TitleChar">
+    <w:name w:val="Title Char"/>
+    <w:basedOn w:val="DefaultParagraphFont"/>
+    <w:link w:val="Title"/>
+    <w:uiPriority w:val="10"/>
+    <w:rsid w:val="00DD2AB6"/>
+    <w:rPr>
+      <w:rFonts w:asciiTheme="majorHAnsi" w:eastAsiaTheme="majorEastAsia" w:hAnsiTheme="majorHAnsi" w:cstheme="majorBidi"/>
+      <w:spacing w:val="-10"/>
+      <w:kern w:val="28"/>
+      <w:sz w:val="56"/>
+      <w:szCs w:val="56"/>
+    </w:rPr>
+  </w:style>
+  <w:style w:type="character" w:customStyle="1" w:styleId="Heading2Char">
+    <w:name w:val="Heading 2 Char"/>
+    <w:basedOn w:val="DefaultParagraphFont"/>
+    <w:link w:val="Heading2"/>
+    <w:uiPriority w:val="9"/>
+    <w:rsid w:val="00DD2AB6"/>
+    <w:rPr>
+      <w:rFonts w:asciiTheme="majorHAnsi" w:eastAsiaTheme="majorEastAsia" w:hAnsiTheme="majorHAnsi" w:cstheme="majorBidi"/>
+      <w:color w:val="365F91" w:themeColor="accent1" w:themeShade="BF"/>
+      <w:sz w:val="26"/>
+      <w:szCs w:val="26"/>
+    </w:rPr>
+  </w:style>
+  <w:style w:type="character" w:customStyle="1" w:styleId="Heading1Char">
+    <w:name w:val="Heading 1 Char"/>
+    <w:basedOn w:val="DefaultParagraphFont"/>
+    <w:link w:val="Heading1"/>
+    <w:uiPriority w:val="9"/>
+    <w:rsid w:val="00DD2AB6"/>
+    <w:rPr>
+      <w:rFonts w:asciiTheme="majorHAnsi" w:eastAsiaTheme="majorEastAsia" w:hAnsiTheme="majorHAnsi" w:cstheme="majorBidi"/>
+      <w:color w:val="365F91" w:themeColor="accent1" w:themeShade="BF"/>
+      <w:sz w:val="32"/>
+      <w:szCs w:val="32"/>
+    </w:rPr>
+  </w:style>
+  <w:style w:type="paragraph" w:styleId="Header">
+    <w:name w:val="header"/>
+    <w:basedOn w:val="Normal"/>
+    <w:link w:val="HeaderChar"/>
+    <w:uiPriority w:val="99"/>
+    <w:unhideWhenUsed/>
+    <w:rsid w:val="00B57359"/>
+    <w:pPr>
+      <w:tabs>
+        <w:tab w:val="center" w:pos="4680"/>
+        <w:tab w:val="right" w:pos="9360"/>
+      </w:tabs>
+      <w:spacing w:after="0" w:line="240" w:lineRule="auto"/>
+    </w:pPr>
+  </w:style>
+  <w:style w:type="character" w:customStyle="1" w:styleId="HeaderChar">
+    <w:name w:val="Header Char"/>
+    <w:basedOn w:val="DefaultParagraphFont"/>
+    <w:link w:val="Header"/>
+    <w:uiPriority w:val="99"/>
+    <w:rsid w:val="00B57359"/>
+  </w:style>
+  <w:style w:type="paragraph" w:styleId="Footer">
+    <w:name w:val="footer"/>
+    <w:basedOn w:val="Normal"/>
+    <w:link w:val="FooterChar"/>
+    <w:uiPriority w:val="99"/>
+    <w:unhideWhenUsed/>
+    <w:rsid w:val="00B57359"/>
+    <w:pPr>
+      <w:tabs>
+        <w:tab w:val="center" w:pos="4680"/>
+        <w:tab w:val="right" w:pos="9360"/>
+      </w:tabs>
+      <w:spacing w:after="0" w:line="240" w:lineRule="auto"/>
+    </w:pPr>
+  </w:style>
+  <w:style w:type="character" w:customStyle="1" w:styleId="FooterChar">
+    <w:name w:val="Footer Char"/>
+    <w:basedOn w:val="DefaultParagraphFont"/>
+    <w:link w:val="Footer"/>
+    <w:uiPriority w:val="99"/>
+    <w:rsid w:val="00B57359"/>
+  </w:style>
+  <w:style w:type="paragraph" w:styleId="TOCHeading">
+    <w:name w:val="TOC Heading"/>
+    <w:basedOn w:val="Heading1"/>
+    <w:next w:val="Normal"/>
+    <w:uiPriority w:val="39"/>
+    <w:unhideWhenUsed/>
+    <w:qFormat/>
+    <w:rsid w:val="002B6F8C"/>
+    <w:pPr>
+      <w:spacing w:line="259" w:lineRule="auto"/>
+      <w:outlineLvl w:val="9"/>
+    </w:pPr>
+  </w:style>
+  <w:style w:type="character" w:customStyle="1" w:styleId="Heading3Char">
+    <w:name w:val="Heading 3 Char"/>
+    <w:basedOn w:val="DefaultParagraphFont"/>
+    <w:link w:val="Heading3"/>
+    <w:uiPriority w:val="9"/>
+    <w:rsid w:val="002B6F8C"/>
+    <w:rPr>
+      <w:rFonts w:asciiTheme="majorHAnsi" w:eastAsiaTheme="majorEastAsia" w:hAnsiTheme="majorHAnsi" w:cstheme="majorBidi"/>
+      <w:color w:val="243F60" w:themeColor="accent1" w:themeShade="7F"/>
+      <w:sz w:val="24"/>
+      <w:szCs w:val="24"/>
+    </w:rPr>
+  </w:style>
+  <w:style w:type="character" w:customStyle="1" w:styleId="Heading4Char">
+    <w:name w:val="Heading 4 Char"/>
+    <w:basedOn w:val="DefaultParagraphFont"/>
+    <w:link w:val="Heading4"/>
+    <w:uiPriority w:val="9"/>
+    <w:rsid w:val="002B6F8C"/>
+    <w:rPr>
+      <w:rFonts w:asciiTheme="majorHAnsi" w:eastAsiaTheme="majorEastAsia" w:hAnsiTheme="majorHAnsi" w:cstheme="majorBidi"/>
+      <w:i/>
+      <w:iCs/>
+      <w:color w:val="365F91" w:themeColor="accent1" w:themeShade="BF"/>
+    </w:rPr>
+  </w:style>
+  <w:style w:type="character" w:customStyle="1" w:styleId="Heading5Char">
+    <w:name w:val="Heading 5 Char"/>
+    <w:basedOn w:val="DefaultParagraphFont"/>
+    <w:link w:val="Heading5"/>
+    <w:uiPriority w:val="9"/>
+    <w:semiHidden/>
+    <w:rsid w:val="002B6F8C"/>
+    <w:rPr>
+      <w:rFonts w:asciiTheme="majorHAnsi" w:eastAsiaTheme="majorEastAsia" w:hAnsiTheme="majorHAnsi" w:cstheme="majorBidi"/>
+      <w:color w:val="365F91" w:themeColor="accent1" w:themeShade="BF"/>
+    </w:rPr>
+  </w:style>
+  <w:style w:type="character" w:customStyle="1" w:styleId="Heading6Char">
+    <w:name w:val="Heading 6 Char"/>
+    <w:basedOn w:val="DefaultParagraphFont"/>
+    <w:link w:val="Heading6"/>
+    <w:uiPriority w:val="9"/>
+    <w:semiHidden/>
+    <w:rsid w:val="002B6F8C"/>
+    <w:rPr>
+      <w:rFonts w:asciiTheme="majorHAnsi" w:eastAsiaTheme="majorEastAsia" w:hAnsiTheme="majorHAnsi" w:cstheme="majorBidi"/>
+      <w:color w:val="243F60" w:themeColor="accent1" w:themeShade="7F"/>
+    </w:rPr>
+  </w:style>
+  <w:style w:type="character" w:customStyle="1" w:styleId="Heading7Char">
+    <w:name w:val="Heading 7 Char"/>
+    <w:basedOn w:val="DefaultParagraphFont"/>
+    <w:link w:val="Heading7"/>
+    <w:uiPriority w:val="9"/>
+    <w:semiHidden/>
+    <w:rsid w:val="002B6F8C"/>
+    <w:rPr>
+      <w:rFonts w:asciiTheme="majorHAnsi" w:eastAsiaTheme="majorEastAsia" w:hAnsiTheme="majorHAnsi" w:cstheme="majorBidi"/>
+      <w:i/>
+      <w:iCs/>
+      <w:color w:val="243F60" w:themeColor="accent1" w:themeShade="7F"/>
+    </w:rPr>
+  </w:style>
+  <w:style w:type="character" w:customStyle="1" w:styleId="Heading8Char">
+    <w:name w:val="Heading 8 Char"/>
+    <w:basedOn w:val="DefaultParagraphFont"/>
+    <w:link w:val="Heading8"/>
+    <w:uiPriority w:val="9"/>
+    <w:semiHidden/>
+    <w:rsid w:val="002B6F8C"/>
+    <w:rPr>
+      <w:rFonts w:asciiTheme="majorHAnsi" w:eastAsiaTheme="majorEastAsia" w:hAnsiTheme="majorHAnsi" w:cstheme="majorBidi"/>
+      <w:color w:val="272727" w:themeColor="text1" w:themeTint="D8"/>
+      <w:sz w:val="21"/>
+      <w:szCs w:val="21"/>
+    </w:rPr>
+  </w:style>
+  <w:style w:type="character" w:customStyle="1" w:styleId="Heading9Char">
+    <w:name w:val="Heading 9 Char"/>
+    <w:basedOn w:val="DefaultParagraphFont"/>
+    <w:link w:val="Heading9"/>
+    <w:uiPriority w:val="9"/>
+    <w:semiHidden/>
+    <w:rsid w:val="002B6F8C"/>
+    <w:rPr>
+      <w:rFonts w:asciiTheme="majorHAnsi" w:eastAsiaTheme="majorEastAsia" w:hAnsiTheme="majorHAnsi" w:cstheme="majorBidi"/>
+      <w:i/>
+      <w:iCs/>
+      <w:color w:val="272727" w:themeColor="text1" w:themeTint="D8"/>
+      <w:sz w:val="21"/>
+      <w:szCs w:val="21"/>
+    </w:rPr>
+  </w:style>
+  <w:style w:type="paragraph" w:styleId="ListParagraph">
+    <w:name w:val="List Paragraph"/>
+    <w:basedOn w:val="Normal"/>
+    <w:uiPriority w:val="34"/>
+    <w:qFormat/>
+    <w:rsid w:val="003F30F4"/>
+    <w:pPr>
+      <w:ind w:left="720"/>
+      <w:contextualSpacing/>
+    </w:pPr>
+  </w:style>
+  <w:style w:type="paragraph" w:styleId="BodyText">
+    <w:name w:val="Body Text"/>
+    <w:basedOn w:val="Normal"/>
+    <w:link w:val="BodyTextChar"/>
+    <w:uiPriority w:val="99"/>
+    <w:rsid w:val="003F30F4"/>
+    <w:pPr>
+      <w:spacing w:before="120" w:after="120" w:line="240" w:lineRule="auto"/>
+    </w:pPr>
+    <w:rPr>
+      <w:rFonts w:ascii="Arial" w:eastAsia="Times New Roman" w:hAnsi="Arial" w:cs="Times New Roman"/>
+      <w:szCs w:val="20"/>
+    </w:rPr>
+  </w:style>
+  <w:style w:type="character" w:customStyle="1" w:styleId="BodyTextChar">
+    <w:name w:val="Body Text Char"/>
+    <w:basedOn w:val="DefaultParagraphFont"/>
+    <w:link w:val="BodyText"/>
+    <w:uiPriority w:val="99"/>
+    <w:rsid w:val="003F30F4"/>
+    <w:rPr>
+      <w:rFonts w:ascii="Arial" w:eastAsia="Times New Roman" w:hAnsi="Arial" w:cs="Times New Roman"/>
+      <w:szCs w:val="20"/>
+    </w:rPr>
+  </w:style>
+  <w:style w:type="paragraph" w:customStyle="1" w:styleId="BodyTextGlossary">
+    <w:name w:val="Body Text Glossary"/>
+    <w:basedOn w:val="BodyText"/>
+    <w:next w:val="BodyText"/>
+    <w:link w:val="BodyTextGlossaryChar"/>
+    <w:qFormat/>
+    <w:rsid w:val="003F30F4"/>
+  </w:style>
+  <w:style w:type="character" w:customStyle="1" w:styleId="BodyTextGlossaryChar">
+    <w:name w:val="Body Text Glossary Char"/>
+    <w:basedOn w:val="BodyTextChar"/>
+    <w:link w:val="BodyTextGlossary"/>
+    <w:rsid w:val="003F30F4"/>
+    <w:rPr>
+      <w:rFonts w:ascii="Arial" w:eastAsia="Times New Roman" w:hAnsi="Arial" w:cs="Times New Roman"/>
+      <w:szCs w:val="20"/>
+    </w:rPr>
+  </w:style>
+  <w:style w:type="paragraph" w:customStyle="1" w:styleId="InstructionalText">
+    <w:name w:val="Instructional Text"/>
+    <w:basedOn w:val="BodyText"/>
+    <w:next w:val="BodyText"/>
+    <w:link w:val="InstructionalTextChar"/>
+    <w:qFormat/>
+    <w:rsid w:val="003F30F4"/>
+    <w:rPr>
+      <w:i/>
+      <w:color w:val="0000FF"/>
+      <w:sz w:val="24"/>
+      <w:lang w:eastAsia="ar-SA"/>
+    </w:rPr>
+  </w:style>
+  <w:style w:type="character" w:customStyle="1" w:styleId="InstructionalTextChar">
+    <w:name w:val="Instructional Text Char"/>
+    <w:basedOn w:val="BodyTextChar"/>
+    <w:link w:val="InstructionalText"/>
+    <w:rsid w:val="003F30F4"/>
+    <w:rPr>
+      <w:rFonts w:ascii="Arial" w:eastAsia="Times New Roman" w:hAnsi="Arial" w:cs="Times New Roman"/>
+      <w:i/>
+      <w:color w:val="0000FF"/>
+      <w:sz w:val="24"/>
+      <w:szCs w:val="20"/>
+      <w:lang w:eastAsia="ar-SA"/>
+    </w:rPr>
+  </w:style>
+  <w:style w:type="paragraph" w:styleId="TOC1">
+    <w:name w:val="toc 1"/>
+    <w:basedOn w:val="Normal"/>
+    <w:next w:val="Normal"/>
+    <w:autoRedefine/>
+    <w:uiPriority w:val="39"/>
+    <w:unhideWhenUsed/>
+    <w:rsid w:val="00502421"/>
+    <w:pPr>
+      <w:spacing w:after="100"/>
+    </w:pPr>
+  </w:style>
+  <w:style w:type="paragraph" w:styleId="TOC2">
+    <w:name w:val="toc 2"/>
+    <w:basedOn w:val="Normal"/>
+    <w:next w:val="Normal"/>
+    <w:autoRedefine/>
+    <w:uiPriority w:val="39"/>
+    <w:unhideWhenUsed/>
+    <w:rsid w:val="00502421"/>
+    <w:pPr>
+      <w:spacing w:after="100"/>
+      <w:ind w:left="220"/>
+    </w:pPr>
+  </w:style>
+  <w:style w:type="paragraph" w:styleId="TOC3">
+    <w:name w:val="toc 3"/>
+    <w:basedOn w:val="Normal"/>
+    <w:next w:val="Normal"/>
+    <w:autoRedefine/>
+    <w:uiPriority w:val="39"/>
+    <w:unhideWhenUsed/>
+    <w:rsid w:val="00502421"/>
+    <w:pPr>
+      <w:spacing w:after="100"/>
+      <w:ind w:left="440"/>
+    </w:pPr>
+  </w:style>
+  <w:style w:type="character" w:styleId="Hyperlink">
+    <w:name w:val="Hyperlink"/>
+    <w:basedOn w:val="DefaultParagraphFont"/>
+    <w:uiPriority w:val="99"/>
+    <w:unhideWhenUsed/>
+    <w:rsid w:val="00502421"/>
+    <w:rPr>
+      <w:color w:val="0000FF" w:themeColor="hyperlink"/>
+      <w:u w:val="single"/>
+    </w:rPr>
+  </w:style>
+  <w:style w:type="table" w:styleId="TableGrid">
+    <w:name w:val="Table Grid"/>
+    <w:basedOn w:val="TableNormal"/>
+    <w:uiPriority w:val="59"/>
+    <w:rsid w:val="00856A6C"/>
+    <w:pPr>
+      <w:spacing w:after="0" w:line="240" w:lineRule="auto"/>
+    </w:pPr>
+    <w:tblPr>
+      <w:tblBorders>
+        <w:top w:val="single" w:sz="4" w:space="0" w:color="auto"/>
+        <w:left w:val="single" w:sz="4" w:space="0" w:color="auto"/>
+        <w:bottom w:val="single" w:sz="4" w:space="0" w:color="auto"/>
+        <w:right w:val="single" w:sz="4" w:space="0" w:color="auto"/>
+        <w:insideH w:val="single" w:sz="4" w:space="0" w:color="auto"/>
+        <w:insideV w:val="single" w:sz="4" w:space="0" w:color="auto"/>
+      </w:tblBorders>
+    </w:tblPr>
+  </w:style>
+  <w:style w:type="character" w:styleId="UnresolvedMention">
+    <w:name w:val="Unresolved Mention"/>
+    <w:basedOn w:val="DefaultParagraphFont"/>
+    <w:uiPriority w:val="99"/>
+    <w:semiHidden/>
+    <w:unhideWhenUsed/>
+    <w:rsid w:val="00856A6C"/>
+    <w:rPr>
+      <w:color w:val="808080"/>
+      <w:shd w:val="clear" w:color="auto" w:fill="E6E6E6"/>
+    </w:rPr>
   </w:style>
 </w:styles>
 </file>
@@ -727,4 +3265,16 @@
   <a:objectDefaults/>
   <a:extraClrSchemeLst/>
 </a:theme>
+</file>
+
+<file path=customXml/item1.xml><?xml version="1.0" encoding="utf-8"?>
+<b:Sources xmlns:b="http://schemas.openxmlformats.org/officeDocument/2006/bibliography" xmlns="http://schemas.openxmlformats.org/officeDocument/2006/bibliography" SelectedStyle="\APASixthEditionOfficeOnline.xsl" StyleName="APA" Version="6"/>
+</file>
+
+<file path=customXml/itemProps1.xml><?xml version="1.0" encoding="utf-8"?>
+<ds:datastoreItem xmlns:ds="http://schemas.openxmlformats.org/officeDocument/2006/customXml" ds:itemID="{C0510926-4D4C-4044-83D9-8349F8AE85D5}">
+  <ds:schemaRefs>
+    <ds:schemaRef ds:uri="http://schemas.openxmlformats.org/officeDocument/2006/bibliography"/>
+  </ds:schemaRefs>
+</ds:datastoreItem>
 </file>
</xml_diff>